<commit_message>
actualizacion de Documentacion/CAPITULO 5-REQUISITOS DEL SISTEMA Y PREPARACION DEL ENTORNO DE TRABAJO.docx
</commit_message>
<xml_diff>
--- a/Documentacion/CAPITULO 5-REQUISITOS DEL SISTEMA Y PREPARACION DEL ENTORNO DE TRABAJO.docx
+++ b/Documentacion/CAPITULO 5-REQUISITOS DEL SISTEMA Y PREPARACION DEL ENTORNO DE TRABAJO.docx
@@ -873,27 +873,7 @@
           <w:szCs w:val="24"/>
           <w:lang w:eastAsia="es-AR"/>
         </w:rPr>
-        <w:t xml:space="preserve">El contenido </w:t>
-      </w:r>
-      <w:proofErr w:type="spellStart"/>
-      <w:r>
-        <w:rPr>
-          <w:rFonts w:ascii="Arial" w:eastAsia="Times New Roman" w:hAnsi="Arial" w:cs="Arial"/>
-          <w:sz w:val="24"/>
-          <w:szCs w:val="24"/>
-          <w:lang w:eastAsia="es-AR"/>
-        </w:rPr>
-        <w:t>Android</w:t>
-      </w:r>
-      <w:proofErr w:type="spellEnd"/>
-      <w:r>
-        <w:rPr>
-          <w:rFonts w:ascii="Arial" w:eastAsia="Times New Roman" w:hAnsi="Arial" w:cs="Arial"/>
-          <w:sz w:val="24"/>
-          <w:szCs w:val="24"/>
-          <w:lang w:eastAsia="es-AR"/>
-        </w:rPr>
-        <w:t xml:space="preserve">  requiere dispositivos equipados con</w:t>
+        <w:t>El contenido Android  requiere dispositivos equipados con</w:t>
       </w:r>
       <w:r>
         <w:rPr>
@@ -919,7 +899,6 @@
           <w:lang w:eastAsia="es-AR"/>
         </w:rPr>
       </w:pPr>
-      <w:proofErr w:type="spellStart"/>
       <w:r>
         <w:rPr>
           <w:rFonts w:ascii="Arial" w:eastAsia="Times New Roman" w:hAnsi="Arial" w:cs="Arial"/>
@@ -927,17 +906,7 @@
           <w:szCs w:val="24"/>
           <w:lang w:eastAsia="es-AR"/>
         </w:rPr>
-        <w:t>Android</w:t>
-      </w:r>
-      <w:proofErr w:type="spellEnd"/>
-      <w:r>
-        <w:rPr>
-          <w:rFonts w:ascii="Arial" w:eastAsia="Times New Roman" w:hAnsi="Arial" w:cs="Arial"/>
-          <w:sz w:val="24"/>
-          <w:szCs w:val="24"/>
-          <w:lang w:eastAsia="es-AR"/>
-        </w:rPr>
-        <w:t xml:space="preserve"> OS 2.0 o superior</w:t>
+        <w:t>Android OS 2.0 o superior</w:t>
       </w:r>
     </w:p>
     <w:p>
@@ -2042,135 +2011,129 @@
     </w:p>
     <w:p>
       <w:pPr>
+        <w:tabs>
+          <w:tab w:val="left" w:pos="1256"/>
+        </w:tabs>
+        <w:rPr>
+          <w:rFonts w:ascii="Arial" w:hAnsi="Arial" w:cs="Arial"/>
+          <w:sz w:val="24"/>
+          <w:szCs w:val="24"/>
+        </w:rPr>
+      </w:pPr>
+      <w:proofErr w:type="spellStart"/>
+      <w:r>
+        <w:rPr>
+          <w:rFonts w:ascii="Arial" w:hAnsi="Arial" w:cs="Arial"/>
+          <w:b/>
+          <w:sz w:val="24"/>
+          <w:szCs w:val="24"/>
+          <w:u w:val="single"/>
+          <w:lang w:eastAsia="es-AR"/>
+        </w:rPr>
+        <w:lastRenderedPageBreak/>
+        <w:t>Preparacion</w:t>
+      </w:r>
+      <w:proofErr w:type="spellEnd"/>
+      <w:r>
+        <w:rPr>
+          <w:rFonts w:ascii="Arial" w:hAnsi="Arial" w:cs="Arial"/>
+          <w:b/>
+          <w:sz w:val="24"/>
+          <w:szCs w:val="24"/>
+          <w:u w:val="single"/>
+          <w:lang w:eastAsia="es-AR"/>
+        </w:rPr>
+        <w:t xml:space="preserve"> de Entorno de Trabajo </w:t>
+      </w:r>
+      <w:r>
+        <w:rPr>
+          <w:rFonts w:ascii="Arial" w:hAnsi="Arial" w:cs="Arial"/>
+          <w:color w:val="FF0000"/>
+          <w:sz w:val="24"/>
+          <w:szCs w:val="24"/>
+          <w:u w:val="single"/>
+          <w:lang w:eastAsia="es-AR"/>
+        </w:rPr>
+        <w:t>(Hace falta poner ¿??)</w:t>
+      </w:r>
+    </w:p>
+    <w:p>
+      <w:pPr>
         <w:pStyle w:val="Sinespaciado"/>
         <w:ind w:left="720"/>
         <w:rPr>
-          <w:color w:val="FF0000"/>
+          <w:lang w:val="es-ES" w:eastAsia="es-AR"/>
+        </w:rPr>
+      </w:pPr>
+    </w:p>
+    <w:p>
+      <w:pPr>
+        <w:rPr>
+          <w:rFonts w:ascii="Arial" w:hAnsi="Arial" w:cs="Arial"/>
+          <w:b/>
+          <w:sz w:val="24"/>
+          <w:szCs w:val="24"/>
           <w:u w:val="single"/>
-          <w:lang w:val="es-ES" w:eastAsia="es-AR"/>
-        </w:rPr>
-      </w:pPr>
-      <w:r>
-        <w:rPr>
+        </w:rPr>
+      </w:pPr>
+      <w:r>
+        <w:rPr>
+          <w:rFonts w:ascii="Arial" w:hAnsi="Arial" w:cs="Arial"/>
           <w:b/>
-          <w:color w:val="FF0000"/>
-          <w:lang w:val="es-ES" w:eastAsia="es-AR"/>
-        </w:rPr>
-        <w:lastRenderedPageBreak/>
-        <w:t>(3)</w:t>
-      </w:r>
-      <w:r>
-        <w:rPr>
-          <w:lang w:val="es-ES" w:eastAsia="es-AR"/>
-        </w:rPr>
-        <w:t xml:space="preserve"> </w:t>
-      </w:r>
-      <w:proofErr w:type="spellStart"/>
-      <w:r>
-        <w:rPr>
+          <w:sz w:val="24"/>
+          <w:szCs w:val="24"/>
           <w:u w:val="single"/>
-          <w:lang w:val="es-ES" w:eastAsia="es-AR"/>
-        </w:rPr>
-        <w:t>Preparacion</w:t>
-      </w:r>
-      <w:proofErr w:type="spellEnd"/>
-      <w:r>
-        <w:rPr>
+        </w:rPr>
+        <w:t xml:space="preserve">Crear una imagen target para una aplicación en </w:t>
+      </w:r>
+      <w:proofErr w:type="spellStart"/>
+      <w:r>
+        <w:rPr>
+          <w:rFonts w:ascii="Arial" w:hAnsi="Arial" w:cs="Arial"/>
+          <w:b/>
+          <w:sz w:val="24"/>
+          <w:szCs w:val="24"/>
           <w:u w:val="single"/>
-          <w:lang w:val="es-ES" w:eastAsia="es-AR"/>
-        </w:rPr>
-        <w:t xml:space="preserve"> de Entorno de Trabajo</w:t>
-      </w:r>
-      <w:r>
-        <w:rPr>
+        </w:rPr>
+        <w:t>Vuforia</w:t>
+      </w:r>
+      <w:proofErr w:type="spellEnd"/>
+      <w:r>
+        <w:rPr>
+          <w:rFonts w:ascii="Arial" w:hAnsi="Arial" w:cs="Arial"/>
+          <w:b/>
+          <w:sz w:val="24"/>
+          <w:szCs w:val="24"/>
           <w:u w:val="single"/>
-          <w:lang w:val="es-ES" w:eastAsia="es-AR"/>
-        </w:rPr>
-        <w:t xml:space="preserve"> </w:t>
-      </w:r>
-      <w:r>
-        <w:rPr>
-          <w:color w:val="FF0000"/>
-          <w:u w:val="single"/>
-          <w:lang w:val="es-ES" w:eastAsia="es-AR"/>
-        </w:rPr>
-        <w:t>(Hace falta poner ¿??)</w:t>
+        </w:rPr>
+        <w:t>.</w:t>
+      </w:r>
+    </w:p>
+    <w:p>
+      <w:pPr>
+        <w:pStyle w:val="Sinespaciado"/>
+        <w:numPr>
+          <w:ilvl w:val="0"/>
+          <w:numId w:val="12"/>
+        </w:numPr>
+      </w:pPr>
+      <w:r>
+        <w:t xml:space="preserve">Para comenzar tenemos que entrar en la página web de </w:t>
+      </w:r>
+      <w:proofErr w:type="spellStart"/>
+      <w:r>
+        <w:t>Vuforia</w:t>
+      </w:r>
+      <w:proofErr w:type="spellEnd"/>
+      <w:r>
+        <w:t xml:space="preserve"> para poder crear la base de datos de imágenes objetivo, que es:</w:t>
       </w:r>
     </w:p>
     <w:p>
       <w:pPr>
         <w:pStyle w:val="Sinespaciado"/>
         <w:ind w:left="720"/>
-        <w:rPr>
-          <w:lang w:val="es-ES" w:eastAsia="es-AR"/>
-        </w:rPr>
-      </w:pPr>
-    </w:p>
-    <w:p>
-      <w:pPr>
-        <w:jc w:val="both"/>
-        <w:rPr>
-          <w:rFonts w:ascii="Arial" w:hAnsi="Arial" w:cs="Arial"/>
-          <w:sz w:val="24"/>
-          <w:szCs w:val="24"/>
-        </w:rPr>
-      </w:pPr>
-      <w:r>
-        <w:rPr>
-          <w:rFonts w:ascii="Arial" w:hAnsi="Arial" w:cs="Arial"/>
-          <w:sz w:val="24"/>
-          <w:szCs w:val="24"/>
-        </w:rPr>
-        <w:t>I</w:t>
-      </w:r>
-      <w:r>
-        <w:rPr>
-          <w:rFonts w:ascii="Arial" w:hAnsi="Arial" w:cs="Arial"/>
-          <w:sz w:val="24"/>
-          <w:szCs w:val="24"/>
-        </w:rPr>
-        <w:t xml:space="preserve"> </w:t>
-      </w:r>
-      <w:proofErr w:type="spellStart"/>
-      <w:r>
-        <w:rPr>
-          <w:rFonts w:ascii="Arial" w:hAnsi="Arial" w:cs="Arial"/>
-          <w:sz w:val="24"/>
-          <w:szCs w:val="24"/>
-        </w:rPr>
-        <w:t>Strata</w:t>
-      </w:r>
-      <w:proofErr w:type="spellEnd"/>
-      <w:r>
-        <w:rPr>
-          <w:rFonts w:ascii="Arial" w:hAnsi="Arial" w:cs="Arial"/>
-          <w:sz w:val="24"/>
-          <w:szCs w:val="24"/>
-        </w:rPr>
-        <w:t xml:space="preserve"> Foto 3D CX 2</w:t>
-      </w:r>
-    </w:p>
-    <w:p>
-      <w:pPr>
-        <w:rPr>
-          <w:rFonts w:ascii="Arial" w:hAnsi="Arial" w:cs="Arial"/>
-          <w:sz w:val="24"/>
-          <w:szCs w:val="24"/>
-        </w:rPr>
-      </w:pPr>
-    </w:p>
-    <w:p>
-      <w:pPr>
-        <w:pStyle w:val="Sinespaciado"/>
-        <w:numPr>
-          <w:ilvl w:val="0"/>
-          <w:numId w:val="7"/>
-        </w:numPr>
-        <w:jc w:val="both"/>
-      </w:pPr>
-      <w:r>
-        <w:t xml:space="preserve">Descargamos la aplicación de la pagina: </w:t>
-      </w:r>
+      </w:pPr>
     </w:p>
     <w:p>
       <w:pPr>
@@ -2178,7 +2141,7 @@
         <w:ind w:left="720"/>
       </w:pPr>
       <w:r>
-        <w:t>http://www.strata.com/products/strata_3d_cx_suite/strata_foto_3d_cx/</w:t>
+        <w:t>https://developer.vuforia.com/target-manager</w:t>
       </w:r>
     </w:p>
     <w:p>
@@ -2190,1609 +2153,13 @@
     <w:p>
       <w:pPr>
         <w:pStyle w:val="Sinespaciado"/>
-        <w:numPr>
-          <w:ilvl w:val="0"/>
-          <w:numId w:val="7"/>
-        </w:numPr>
-        <w:jc w:val="both"/>
-      </w:pPr>
-      <w:r>
-        <w:t xml:space="preserve">Ejecutamos la aplicación y en la pantalla de presentación hacemos </w:t>
-      </w:r>
-      <w:proofErr w:type="spellStart"/>
-      <w:r>
-        <w:t>clik</w:t>
-      </w:r>
-      <w:proofErr w:type="spellEnd"/>
-      <w:r>
-        <w:t xml:space="preserve"> en el botón “</w:t>
-      </w:r>
-      <w:proofErr w:type="spellStart"/>
-      <w:r>
-        <w:t>Next</w:t>
-      </w:r>
-      <w:proofErr w:type="spellEnd"/>
-      <w:r>
-        <w:t>”.</w:t>
-      </w:r>
-    </w:p>
-    <w:p>
-      <w:pPr>
-        <w:pStyle w:val="Sinespaciado"/>
-        <w:numPr>
-          <w:ilvl w:val="0"/>
-          <w:numId w:val="7"/>
-        </w:numPr>
-        <w:jc w:val="both"/>
-      </w:pPr>
-      <w:r>
-        <w:t xml:space="preserve">Leemos los términos y los aceptamos haciendo </w:t>
-      </w:r>
-      <w:proofErr w:type="spellStart"/>
-      <w:r>
-        <w:t>click</w:t>
-      </w:r>
-      <w:proofErr w:type="spellEnd"/>
-      <w:r>
-        <w:t xml:space="preserve"> en el botón “Yes”.</w:t>
-      </w:r>
-    </w:p>
-    <w:p>
-      <w:pPr>
-        <w:pStyle w:val="Sinespaciado"/>
-        <w:ind w:left="708"/>
+        <w:ind w:left="720"/>
       </w:pPr>
       <w:r>
         <w:rPr>
           <w:noProof/>
           <w:lang w:val="es-ES" w:eastAsia="es-ES"/>
         </w:rPr>
-        <w:drawing>
-          <wp:inline distT="0" distB="0" distL="0" distR="0">
-            <wp:extent cx="2980962" cy="2261286"/>
-            <wp:effectExtent l="19050" t="0" r="0" b="0"/>
-            <wp:docPr id="41" name="Imagen 1" descr="C:\Users\Martin\Screenshots\Stratas\2014-01-31 20_50_15-Greenshot.png"/>
-            <wp:cNvGraphicFramePr>
-              <a:graphicFrameLocks xmlns:a="http://schemas.openxmlformats.org/drawingml/2006/main" noChangeAspect="1"/>
-            </wp:cNvGraphicFramePr>
-            <a:graphic xmlns:a="http://schemas.openxmlformats.org/drawingml/2006/main">
-              <a:graphicData uri="http://schemas.openxmlformats.org/drawingml/2006/picture">
-                <pic:pic xmlns:pic="http://schemas.openxmlformats.org/drawingml/2006/picture">
-                  <pic:nvPicPr>
-                    <pic:cNvPr id="0" name="Picture 1" descr="C:\Users\Martin\Screenshots\Stratas\2014-01-31 20_50_15-Greenshot.png"/>
-                    <pic:cNvPicPr>
-                      <a:picLocks noChangeAspect="1" noChangeArrowheads="1"/>
-                    </pic:cNvPicPr>
-                  </pic:nvPicPr>
-                  <pic:blipFill>
-                    <a:blip r:embed="rId10"/>
-                    <a:srcRect/>
-                    <a:stretch>
-                      <a:fillRect/>
-                    </a:stretch>
-                  </pic:blipFill>
-                  <pic:spPr bwMode="auto">
-                    <a:xfrm>
-                      <a:off x="0" y="0"/>
-                      <a:ext cx="2981045" cy="2261349"/>
-                    </a:xfrm>
-                    <a:prstGeom prst="rect">
-                      <a:avLst/>
-                    </a:prstGeom>
-                    <a:noFill/>
-                    <a:ln w="9525">
-                      <a:noFill/>
-                      <a:miter lim="800000"/>
-                      <a:headEnd/>
-                      <a:tailEnd/>
-                    </a:ln>
-                  </pic:spPr>
-                </pic:pic>
-              </a:graphicData>
-            </a:graphic>
-          </wp:inline>
-        </w:drawing>
-      </w:r>
-    </w:p>
-    <w:p>
-      <w:pPr>
-        <w:pStyle w:val="Sinespaciado"/>
-        <w:numPr>
-          <w:ilvl w:val="0"/>
-          <w:numId w:val="7"/>
-        </w:numPr>
-        <w:jc w:val="both"/>
-      </w:pPr>
-      <w:r>
-        <w:t xml:space="preserve">La pantalla nos muestra la ruta donde se instalara el programa. Elegimos la ruta y hacemos </w:t>
-      </w:r>
-      <w:proofErr w:type="spellStart"/>
-      <w:r>
-        <w:t>clik</w:t>
-      </w:r>
-      <w:proofErr w:type="spellEnd"/>
-      <w:r>
-        <w:t xml:space="preserve"> en el </w:t>
-      </w:r>
-      <w:proofErr w:type="spellStart"/>
-      <w:r>
-        <w:t>boton</w:t>
-      </w:r>
-      <w:proofErr w:type="spellEnd"/>
-      <w:r>
-        <w:t xml:space="preserve"> “</w:t>
-      </w:r>
-      <w:proofErr w:type="spellStart"/>
-      <w:r>
-        <w:t>Next</w:t>
-      </w:r>
-      <w:proofErr w:type="spellEnd"/>
-      <w:r>
-        <w:t>” para  continuar.</w:t>
-      </w:r>
-    </w:p>
-    <w:p>
-      <w:pPr>
-        <w:pStyle w:val="Sinespaciado"/>
-        <w:ind w:left="720"/>
-      </w:pPr>
-      <w:r>
-        <w:rPr>
-          <w:noProof/>
-          <w:lang w:val="es-ES" w:eastAsia="es-ES"/>
-        </w:rPr>
-        <w:drawing>
-          <wp:inline distT="0" distB="0" distL="0" distR="0">
-            <wp:extent cx="2866937" cy="2174789"/>
-            <wp:effectExtent l="19050" t="0" r="0" b="0"/>
-            <wp:docPr id="42" name="Imagen 2" descr="C:\Users\Martin\Screenshots\Stratas\2014-01-31 20_50_23-Greenshot.png"/>
-            <wp:cNvGraphicFramePr>
-              <a:graphicFrameLocks xmlns:a="http://schemas.openxmlformats.org/drawingml/2006/main" noChangeAspect="1"/>
-            </wp:cNvGraphicFramePr>
-            <a:graphic xmlns:a="http://schemas.openxmlformats.org/drawingml/2006/main">
-              <a:graphicData uri="http://schemas.openxmlformats.org/drawingml/2006/picture">
-                <pic:pic xmlns:pic="http://schemas.openxmlformats.org/drawingml/2006/picture">
-                  <pic:nvPicPr>
-                    <pic:cNvPr id="0" name="Picture 2" descr="C:\Users\Martin\Screenshots\Stratas\2014-01-31 20_50_23-Greenshot.png"/>
-                    <pic:cNvPicPr>
-                      <a:picLocks noChangeAspect="1" noChangeArrowheads="1"/>
-                    </pic:cNvPicPr>
-                  </pic:nvPicPr>
-                  <pic:blipFill>
-                    <a:blip r:embed="rId11"/>
-                    <a:srcRect/>
-                    <a:stretch>
-                      <a:fillRect/>
-                    </a:stretch>
-                  </pic:blipFill>
-                  <pic:spPr bwMode="auto">
-                    <a:xfrm>
-                      <a:off x="0" y="0"/>
-                      <a:ext cx="2867017" cy="2174849"/>
-                    </a:xfrm>
-                    <a:prstGeom prst="rect">
-                      <a:avLst/>
-                    </a:prstGeom>
-                    <a:noFill/>
-                    <a:ln w="9525">
-                      <a:noFill/>
-                      <a:miter lim="800000"/>
-                      <a:headEnd/>
-                      <a:tailEnd/>
-                    </a:ln>
-                  </pic:spPr>
-                </pic:pic>
-              </a:graphicData>
-            </a:graphic>
-          </wp:inline>
-        </w:drawing>
-      </w:r>
-    </w:p>
-    <w:p>
-      <w:pPr>
-        <w:pStyle w:val="Sinespaciado"/>
-        <w:numPr>
-          <w:ilvl w:val="0"/>
-          <w:numId w:val="7"/>
-        </w:numPr>
-        <w:jc w:val="both"/>
-      </w:pPr>
-      <w:r>
-        <w:t>La pantalla nos da la opción de elegir el tipo de la instalación, elegimos “</w:t>
-      </w:r>
-      <w:proofErr w:type="spellStart"/>
-      <w:r>
-        <w:t>Typical</w:t>
-      </w:r>
-      <w:proofErr w:type="spellEnd"/>
-      <w:r>
-        <w:t>” y le damos a “</w:t>
-      </w:r>
-      <w:proofErr w:type="spellStart"/>
-      <w:r>
-        <w:t>Next</w:t>
-      </w:r>
-      <w:proofErr w:type="spellEnd"/>
-      <w:r>
-        <w:t>”</w:t>
-      </w:r>
-    </w:p>
-    <w:p>
-      <w:pPr>
-        <w:pStyle w:val="Sinespaciado"/>
-        <w:ind w:left="720"/>
-      </w:pPr>
-      <w:r>
-        <w:rPr>
-          <w:noProof/>
-          <w:lang w:val="es-ES" w:eastAsia="es-ES"/>
-        </w:rPr>
-        <w:lastRenderedPageBreak/>
-        <w:drawing>
-          <wp:inline distT="0" distB="0" distL="0" distR="0">
-            <wp:extent cx="2923950" cy="2218038"/>
-            <wp:effectExtent l="19050" t="0" r="0" b="0"/>
-            <wp:docPr id="43" name="Imagen 3" descr="C:\Users\Martin\Screenshots\Stratas\2014-01-31 20_50_27-Greenshot.png"/>
-            <wp:cNvGraphicFramePr>
-              <a:graphicFrameLocks xmlns:a="http://schemas.openxmlformats.org/drawingml/2006/main" noChangeAspect="1"/>
-            </wp:cNvGraphicFramePr>
-            <a:graphic xmlns:a="http://schemas.openxmlformats.org/drawingml/2006/main">
-              <a:graphicData uri="http://schemas.openxmlformats.org/drawingml/2006/picture">
-                <pic:pic xmlns:pic="http://schemas.openxmlformats.org/drawingml/2006/picture">
-                  <pic:nvPicPr>
-                    <pic:cNvPr id="0" name="Picture 3" descr="C:\Users\Martin\Screenshots\Stratas\2014-01-31 20_50_27-Greenshot.png"/>
-                    <pic:cNvPicPr>
-                      <a:picLocks noChangeAspect="1" noChangeArrowheads="1"/>
-                    </pic:cNvPicPr>
-                  </pic:nvPicPr>
-                  <pic:blipFill>
-                    <a:blip r:embed="rId12"/>
-                    <a:srcRect/>
-                    <a:stretch>
-                      <a:fillRect/>
-                    </a:stretch>
-                  </pic:blipFill>
-                  <pic:spPr bwMode="auto">
-                    <a:xfrm>
-                      <a:off x="0" y="0"/>
-                      <a:ext cx="2924031" cy="2218100"/>
-                    </a:xfrm>
-                    <a:prstGeom prst="rect">
-                      <a:avLst/>
-                    </a:prstGeom>
-                    <a:noFill/>
-                    <a:ln w="9525">
-                      <a:noFill/>
-                      <a:miter lim="800000"/>
-                      <a:headEnd/>
-                      <a:tailEnd/>
-                    </a:ln>
-                  </pic:spPr>
-                </pic:pic>
-              </a:graphicData>
-            </a:graphic>
-          </wp:inline>
-        </w:drawing>
-      </w:r>
-    </w:p>
-    <w:p>
-      <w:pPr>
-        <w:pStyle w:val="Sinespaciado"/>
-        <w:numPr>
-          <w:ilvl w:val="0"/>
-          <w:numId w:val="7"/>
-        </w:numPr>
-        <w:jc w:val="both"/>
-      </w:pPr>
-      <w:r>
-        <w:t>El programa comenzara a instalarse.</w:t>
-      </w:r>
-    </w:p>
-    <w:p>
-      <w:pPr>
-        <w:pStyle w:val="Sinespaciado"/>
-        <w:numPr>
-          <w:ilvl w:val="0"/>
-          <w:numId w:val="7"/>
-        </w:numPr>
-        <w:jc w:val="both"/>
-      </w:pPr>
-      <w:r>
-        <w:t xml:space="preserve">Luego hacemos </w:t>
-      </w:r>
-      <w:proofErr w:type="spellStart"/>
-      <w:r>
-        <w:t>click</w:t>
-      </w:r>
-      <w:proofErr w:type="spellEnd"/>
-      <w:r>
-        <w:t xml:space="preserve"> en el botón “</w:t>
-      </w:r>
-      <w:proofErr w:type="spellStart"/>
-      <w:r>
-        <w:t>Finish</w:t>
-      </w:r>
-      <w:proofErr w:type="spellEnd"/>
-      <w:r>
-        <w:t xml:space="preserve">” para terminar la </w:t>
-      </w:r>
-      <w:proofErr w:type="spellStart"/>
-      <w:r>
-        <w:t>instalacion</w:t>
-      </w:r>
-      <w:proofErr w:type="spellEnd"/>
-      <w:r>
-        <w:t>.</w:t>
-      </w:r>
-    </w:p>
-    <w:p>
-      <w:pPr>
-        <w:pStyle w:val="Sinespaciado"/>
-        <w:numPr>
-          <w:ilvl w:val="0"/>
-          <w:numId w:val="7"/>
-        </w:numPr>
-        <w:jc w:val="both"/>
-      </w:pPr>
-      <w:r>
-        <w:t>El programa se abrirá para comenzar a utilizarlo.</w:t>
-      </w:r>
-    </w:p>
-    <w:p>
-      <w:pPr>
-        <w:ind w:left="708"/>
-      </w:pPr>
-      <w:r>
-        <w:rPr>
-          <w:noProof/>
-        </w:rPr>
-        <w:drawing>
-          <wp:inline distT="0" distB="0" distL="0" distR="0">
-            <wp:extent cx="2557334" cy="1507249"/>
-            <wp:effectExtent l="19050" t="0" r="0" b="0"/>
-            <wp:docPr id="44" name="Imagen 4" descr="C:\Users\Martin\Screenshots\Stratas\2014-01-31 20_51_38-Greenshot.png"/>
-            <wp:cNvGraphicFramePr>
-              <a:graphicFrameLocks xmlns:a="http://schemas.openxmlformats.org/drawingml/2006/main" noChangeAspect="1"/>
-            </wp:cNvGraphicFramePr>
-            <a:graphic xmlns:a="http://schemas.openxmlformats.org/drawingml/2006/main">
-              <a:graphicData uri="http://schemas.openxmlformats.org/drawingml/2006/picture">
-                <pic:pic xmlns:pic="http://schemas.openxmlformats.org/drawingml/2006/picture">
-                  <pic:nvPicPr>
-                    <pic:cNvPr id="0" name="Picture 4" descr="C:\Users\Martin\Screenshots\Stratas\2014-01-31 20_51_38-Greenshot.png"/>
-                    <pic:cNvPicPr>
-                      <a:picLocks noChangeAspect="1" noChangeArrowheads="1"/>
-                    </pic:cNvPicPr>
-                  </pic:nvPicPr>
-                  <pic:blipFill>
-                    <a:blip r:embed="rId13" cstate="print"/>
-                    <a:srcRect/>
-                    <a:stretch>
-                      <a:fillRect/>
-                    </a:stretch>
-                  </pic:blipFill>
-                  <pic:spPr bwMode="auto">
-                    <a:xfrm>
-                      <a:off x="0" y="0"/>
-                      <a:ext cx="2559083" cy="1508280"/>
-                    </a:xfrm>
-                    <a:prstGeom prst="rect">
-                      <a:avLst/>
-                    </a:prstGeom>
-                    <a:noFill/>
-                    <a:ln w="9525">
-                      <a:noFill/>
-                      <a:miter lim="800000"/>
-                      <a:headEnd/>
-                      <a:tailEnd/>
-                    </a:ln>
-                  </pic:spPr>
-                </pic:pic>
-              </a:graphicData>
-            </a:graphic>
-          </wp:inline>
-        </w:drawing>
-      </w:r>
-    </w:p>
-    <w:p>
-      <w:pPr>
-        <w:jc w:val="both"/>
-        <w:rPr>
-          <w:rFonts w:ascii="Arial" w:hAnsi="Arial" w:cs="Arial"/>
-          <w:sz w:val="24"/>
-          <w:szCs w:val="24"/>
-        </w:rPr>
-      </w:pPr>
-      <w:proofErr w:type="spellStart"/>
-      <w:r>
-        <w:rPr>
-          <w:rFonts w:ascii="Arial" w:hAnsi="Arial" w:cs="Arial"/>
-          <w:sz w:val="24"/>
-          <w:szCs w:val="24"/>
-        </w:rPr>
-        <w:t>Creacion</w:t>
-      </w:r>
-      <w:proofErr w:type="spellEnd"/>
-      <w:r>
-        <w:rPr>
-          <w:rFonts w:ascii="Arial" w:hAnsi="Arial" w:cs="Arial"/>
-          <w:sz w:val="24"/>
-          <w:szCs w:val="24"/>
-        </w:rPr>
-        <w:t xml:space="preserve"> de un objeto 3D con </w:t>
-      </w:r>
-      <w:proofErr w:type="spellStart"/>
-      <w:r>
-        <w:rPr>
-          <w:rFonts w:ascii="Arial" w:hAnsi="Arial" w:cs="Arial"/>
-          <w:sz w:val="24"/>
-          <w:szCs w:val="24"/>
-        </w:rPr>
-        <w:t>Strata</w:t>
-      </w:r>
-      <w:proofErr w:type="spellEnd"/>
-      <w:r>
-        <w:rPr>
-          <w:rFonts w:ascii="Arial" w:hAnsi="Arial" w:cs="Arial"/>
-          <w:sz w:val="24"/>
-          <w:szCs w:val="24"/>
-        </w:rPr>
-        <w:t xml:space="preserve"> Foto 3D</w:t>
-      </w:r>
-    </w:p>
-    <w:p>
-      <w:pPr>
-        <w:pStyle w:val="Prrafodelista"/>
-        <w:numPr>
-          <w:ilvl w:val="0"/>
-          <w:numId w:val="14"/>
-        </w:numPr>
-        <w:rPr>
-          <w:rFonts w:ascii="Arial" w:hAnsi="Arial" w:cs="Arial"/>
-          <w:sz w:val="24"/>
-          <w:szCs w:val="24"/>
-        </w:rPr>
-      </w:pPr>
-      <w:r>
-        <w:rPr>
-          <w:rFonts w:ascii="Arial" w:hAnsi="Arial" w:cs="Arial"/>
-          <w:sz w:val="24"/>
-          <w:szCs w:val="24"/>
-        </w:rPr>
-        <w:t>Para comenzar debemos ingresar las imágenes tomadas con la cámara, para ello vamos a “</w:t>
-      </w:r>
-      <w:proofErr w:type="spellStart"/>
-      <w:r>
-        <w:rPr>
-          <w:rFonts w:ascii="Arial" w:hAnsi="Arial" w:cs="Arial"/>
-          <w:sz w:val="24"/>
-          <w:szCs w:val="24"/>
-        </w:rPr>
-        <w:t>Images</w:t>
-      </w:r>
-      <w:proofErr w:type="spellEnd"/>
-      <w:r>
-        <w:rPr>
-          <w:rFonts w:ascii="Arial" w:hAnsi="Arial" w:cs="Arial"/>
-          <w:sz w:val="24"/>
-          <w:szCs w:val="24"/>
-        </w:rPr>
-        <w:t>” - “</w:t>
-      </w:r>
-      <w:proofErr w:type="spellStart"/>
-      <w:r>
-        <w:rPr>
-          <w:rFonts w:ascii="Arial" w:hAnsi="Arial" w:cs="Arial"/>
-          <w:sz w:val="24"/>
-          <w:szCs w:val="24"/>
-        </w:rPr>
-        <w:t>Add</w:t>
-      </w:r>
-      <w:proofErr w:type="spellEnd"/>
-      <w:r>
-        <w:rPr>
-          <w:rFonts w:ascii="Arial" w:hAnsi="Arial" w:cs="Arial"/>
-          <w:sz w:val="24"/>
-          <w:szCs w:val="24"/>
-        </w:rPr>
-        <w:t xml:space="preserve"> </w:t>
-      </w:r>
-      <w:proofErr w:type="spellStart"/>
-      <w:r>
-        <w:rPr>
-          <w:rFonts w:ascii="Arial" w:hAnsi="Arial" w:cs="Arial"/>
-          <w:sz w:val="24"/>
-          <w:szCs w:val="24"/>
-        </w:rPr>
-        <w:t>Images</w:t>
-      </w:r>
-      <w:proofErr w:type="spellEnd"/>
-      <w:r>
-        <w:rPr>
-          <w:rFonts w:ascii="Arial" w:hAnsi="Arial" w:cs="Arial"/>
-          <w:sz w:val="24"/>
-          <w:szCs w:val="24"/>
-        </w:rPr>
-        <w:t xml:space="preserve">..” y </w:t>
-      </w:r>
-      <w:proofErr w:type="spellStart"/>
-      <w:r>
-        <w:rPr>
-          <w:rFonts w:ascii="Arial" w:hAnsi="Arial" w:cs="Arial"/>
-          <w:sz w:val="24"/>
-          <w:szCs w:val="24"/>
-        </w:rPr>
-        <w:t>selecionamos</w:t>
-      </w:r>
-      <w:proofErr w:type="spellEnd"/>
-      <w:r>
-        <w:rPr>
-          <w:rFonts w:ascii="Arial" w:hAnsi="Arial" w:cs="Arial"/>
-          <w:sz w:val="24"/>
-          <w:szCs w:val="24"/>
-        </w:rPr>
-        <w:t xml:space="preserve"> las imágenes</w:t>
-      </w:r>
-    </w:p>
-    <w:p>
-      <w:pPr>
-        <w:pStyle w:val="Prrafodelista"/>
-        <w:rPr>
-          <w:rFonts w:ascii="Arial" w:hAnsi="Arial" w:cs="Arial"/>
-          <w:sz w:val="24"/>
-          <w:szCs w:val="24"/>
-        </w:rPr>
-      </w:pPr>
-      <w:r>
-        <w:rPr>
-          <w:rFonts w:ascii="Arial" w:hAnsi="Arial" w:cs="Arial"/>
-          <w:noProof/>
-          <w:sz w:val="24"/>
-          <w:szCs w:val="24"/>
-        </w:rPr>
-        <w:drawing>
-          <wp:inline distT="0" distB="0" distL="0" distR="0">
-            <wp:extent cx="2972243" cy="1517440"/>
-            <wp:effectExtent l="19050" t="0" r="0" b="0"/>
-            <wp:docPr id="45" name="Imagen 1" descr="C:\Users\Martin\Screenshots\Stratas\2014-02-01 20_11_12-Greenshot.png"/>
-            <wp:cNvGraphicFramePr>
-              <a:graphicFrameLocks xmlns:a="http://schemas.openxmlformats.org/drawingml/2006/main" noChangeAspect="1"/>
-            </wp:cNvGraphicFramePr>
-            <a:graphic xmlns:a="http://schemas.openxmlformats.org/drawingml/2006/main">
-              <a:graphicData uri="http://schemas.openxmlformats.org/drawingml/2006/picture">
-                <pic:pic xmlns:pic="http://schemas.openxmlformats.org/drawingml/2006/picture">
-                  <pic:nvPicPr>
-                    <pic:cNvPr id="0" name="Picture 1" descr="C:\Users\Martin\Screenshots\Stratas\2014-02-01 20_11_12-Greenshot.png"/>
-                    <pic:cNvPicPr>
-                      <a:picLocks noChangeAspect="1" noChangeArrowheads="1"/>
-                    </pic:cNvPicPr>
-                  </pic:nvPicPr>
-                  <pic:blipFill>
-                    <a:blip r:embed="rId14"/>
-                    <a:srcRect/>
-                    <a:stretch>
-                      <a:fillRect/>
-                    </a:stretch>
-                  </pic:blipFill>
-                  <pic:spPr bwMode="auto">
-                    <a:xfrm>
-                      <a:off x="0" y="0"/>
-                      <a:ext cx="2973797" cy="1518233"/>
-                    </a:xfrm>
-                    <a:prstGeom prst="rect">
-                      <a:avLst/>
-                    </a:prstGeom>
-                    <a:noFill/>
-                    <a:ln w="9525">
-                      <a:noFill/>
-                      <a:miter lim="800000"/>
-                      <a:headEnd/>
-                      <a:tailEnd/>
-                    </a:ln>
-                  </pic:spPr>
-                </pic:pic>
-              </a:graphicData>
-            </a:graphic>
-          </wp:inline>
-        </w:drawing>
-      </w:r>
-    </w:p>
-    <w:p>
-      <w:pPr>
-        <w:pStyle w:val="Prrafodelista"/>
-        <w:numPr>
-          <w:ilvl w:val="0"/>
-          <w:numId w:val="14"/>
-        </w:numPr>
-        <w:rPr>
-          <w:rFonts w:ascii="Arial" w:hAnsi="Arial" w:cs="Arial"/>
-          <w:sz w:val="24"/>
-          <w:szCs w:val="24"/>
-        </w:rPr>
-      </w:pPr>
-      <w:r>
-        <w:rPr>
-          <w:rFonts w:ascii="Arial" w:hAnsi="Arial" w:cs="Arial"/>
-          <w:sz w:val="24"/>
-          <w:szCs w:val="24"/>
-        </w:rPr>
-        <w:t xml:space="preserve">Nos saldrá un cartel para calibrar </w:t>
-      </w:r>
-      <w:r>
-        <w:rPr>
-          <w:rFonts w:ascii="Arial" w:hAnsi="Arial" w:cs="Arial"/>
-          <w:sz w:val="24"/>
-          <w:szCs w:val="24"/>
-        </w:rPr>
-        <w:t>el lente de la cámara, seleccionamos</w:t>
-      </w:r>
-      <w:r>
-        <w:rPr>
-          <w:rFonts w:ascii="Arial" w:hAnsi="Arial" w:cs="Arial"/>
-          <w:sz w:val="24"/>
-          <w:szCs w:val="24"/>
-        </w:rPr>
-        <w:t xml:space="preserve"> no.</w:t>
-      </w:r>
-    </w:p>
-    <w:p>
-      <w:pPr>
-        <w:pStyle w:val="Prrafodelista"/>
-        <w:numPr>
-          <w:ilvl w:val="0"/>
-          <w:numId w:val="14"/>
-        </w:numPr>
-        <w:rPr>
-          <w:rFonts w:ascii="Arial" w:hAnsi="Arial" w:cs="Arial"/>
-          <w:sz w:val="24"/>
-          <w:szCs w:val="24"/>
-        </w:rPr>
-      </w:pPr>
-      <w:r>
-        <w:rPr>
-          <w:rFonts w:ascii="Arial" w:hAnsi="Arial" w:cs="Arial"/>
-          <w:sz w:val="24"/>
-          <w:szCs w:val="24"/>
-        </w:rPr>
-        <w:t>Las imágenes empezaran a cargarse si son reconocidas.</w:t>
-      </w:r>
-    </w:p>
-    <w:p>
-      <w:pPr>
-        <w:pStyle w:val="Prrafodelista"/>
-        <w:rPr>
-          <w:rFonts w:ascii="Arial" w:hAnsi="Arial" w:cs="Arial"/>
-          <w:sz w:val="24"/>
-          <w:szCs w:val="24"/>
-        </w:rPr>
-      </w:pPr>
-      <w:r>
-        <w:rPr>
-          <w:rFonts w:ascii="Arial" w:hAnsi="Arial" w:cs="Arial"/>
-          <w:noProof/>
-          <w:sz w:val="24"/>
-          <w:szCs w:val="24"/>
-        </w:rPr>
-        <w:lastRenderedPageBreak/>
-        <w:drawing>
-          <wp:inline distT="0" distB="0" distL="0" distR="0">
-            <wp:extent cx="3014773" cy="1539153"/>
-            <wp:effectExtent l="19050" t="0" r="0" b="0"/>
-            <wp:docPr id="46" name="Imagen 2" descr="C:\Users\Martin\Screenshots\Stratas\2014-02-01 20_12_00-Greenshot.png"/>
-            <wp:cNvGraphicFramePr>
-              <a:graphicFrameLocks xmlns:a="http://schemas.openxmlformats.org/drawingml/2006/main" noChangeAspect="1"/>
-            </wp:cNvGraphicFramePr>
-            <a:graphic xmlns:a="http://schemas.openxmlformats.org/drawingml/2006/main">
-              <a:graphicData uri="http://schemas.openxmlformats.org/drawingml/2006/picture">
-                <pic:pic xmlns:pic="http://schemas.openxmlformats.org/drawingml/2006/picture">
-                  <pic:nvPicPr>
-                    <pic:cNvPr id="0" name="Picture 2" descr="C:\Users\Martin\Screenshots\Stratas\2014-02-01 20_12_00-Greenshot.png"/>
-                    <pic:cNvPicPr>
-                      <a:picLocks noChangeAspect="1" noChangeArrowheads="1"/>
-                    </pic:cNvPicPr>
-                  </pic:nvPicPr>
-                  <pic:blipFill>
-                    <a:blip r:embed="rId15"/>
-                    <a:srcRect/>
-                    <a:stretch>
-                      <a:fillRect/>
-                    </a:stretch>
-                  </pic:blipFill>
-                  <pic:spPr bwMode="auto">
-                    <a:xfrm>
-                      <a:off x="0" y="0"/>
-                      <a:ext cx="3016350" cy="1539958"/>
-                    </a:xfrm>
-                    <a:prstGeom prst="rect">
-                      <a:avLst/>
-                    </a:prstGeom>
-                    <a:noFill/>
-                    <a:ln w="9525">
-                      <a:noFill/>
-                      <a:miter lim="800000"/>
-                      <a:headEnd/>
-                      <a:tailEnd/>
-                    </a:ln>
-                  </pic:spPr>
-                </pic:pic>
-              </a:graphicData>
-            </a:graphic>
-          </wp:inline>
-        </w:drawing>
-      </w:r>
-    </w:p>
-    <w:p>
-      <w:pPr>
-        <w:pStyle w:val="Prrafodelista"/>
-        <w:numPr>
-          <w:ilvl w:val="0"/>
-          <w:numId w:val="14"/>
-        </w:numPr>
-        <w:rPr>
-          <w:rFonts w:ascii="Arial" w:hAnsi="Arial" w:cs="Arial"/>
-          <w:sz w:val="24"/>
-          <w:szCs w:val="24"/>
-        </w:rPr>
-      </w:pPr>
-      <w:r>
-        <w:rPr>
-          <w:rFonts w:ascii="Arial" w:hAnsi="Arial" w:cs="Arial"/>
-          <w:sz w:val="24"/>
-          <w:szCs w:val="24"/>
-        </w:rPr>
-        <w:t xml:space="preserve">Ahora debemos generar el </w:t>
-      </w:r>
-      <w:proofErr w:type="spellStart"/>
-      <w:r>
-        <w:rPr>
-          <w:rFonts w:ascii="Arial" w:hAnsi="Arial" w:cs="Arial"/>
-          <w:sz w:val="24"/>
-          <w:szCs w:val="24"/>
-        </w:rPr>
-        <w:t>Wirefame</w:t>
-      </w:r>
-      <w:proofErr w:type="spellEnd"/>
-      <w:r>
-        <w:rPr>
-          <w:rFonts w:ascii="Arial" w:hAnsi="Arial" w:cs="Arial"/>
-          <w:sz w:val="24"/>
-          <w:szCs w:val="24"/>
-        </w:rPr>
-        <w:t xml:space="preserve">, hacemos </w:t>
-      </w:r>
-      <w:proofErr w:type="spellStart"/>
-      <w:r>
-        <w:rPr>
-          <w:rFonts w:ascii="Arial" w:hAnsi="Arial" w:cs="Arial"/>
-          <w:sz w:val="24"/>
-          <w:szCs w:val="24"/>
-        </w:rPr>
-        <w:t>click</w:t>
-      </w:r>
-      <w:proofErr w:type="spellEnd"/>
-      <w:r>
-        <w:rPr>
-          <w:rFonts w:ascii="Arial" w:hAnsi="Arial" w:cs="Arial"/>
-          <w:sz w:val="24"/>
-          <w:szCs w:val="24"/>
-        </w:rPr>
-        <w:t xml:space="preserve"> en el icono “</w:t>
-      </w:r>
-      <w:proofErr w:type="spellStart"/>
-      <w:r>
-        <w:rPr>
-          <w:rFonts w:ascii="Arial" w:hAnsi="Arial" w:cs="Arial"/>
-          <w:sz w:val="24"/>
-          <w:szCs w:val="24"/>
-        </w:rPr>
-        <w:t>Generate</w:t>
-      </w:r>
-      <w:proofErr w:type="spellEnd"/>
-      <w:r>
-        <w:rPr>
-          <w:rFonts w:ascii="Arial" w:hAnsi="Arial" w:cs="Arial"/>
-          <w:sz w:val="24"/>
-          <w:szCs w:val="24"/>
-        </w:rPr>
-        <w:t xml:space="preserve"> </w:t>
-      </w:r>
-      <w:proofErr w:type="spellStart"/>
-      <w:r>
-        <w:rPr>
-          <w:rFonts w:ascii="Arial" w:hAnsi="Arial" w:cs="Arial"/>
-          <w:sz w:val="24"/>
-          <w:szCs w:val="24"/>
-        </w:rPr>
-        <w:t>Wirefame</w:t>
-      </w:r>
-      <w:proofErr w:type="spellEnd"/>
-      <w:r>
-        <w:rPr>
-          <w:rFonts w:ascii="Arial" w:hAnsi="Arial" w:cs="Arial"/>
-          <w:sz w:val="24"/>
-          <w:szCs w:val="24"/>
-        </w:rPr>
-        <w:t>..”</w:t>
-      </w:r>
-    </w:p>
-    <w:p>
-      <w:pPr>
-        <w:pStyle w:val="Prrafodelista"/>
-        <w:numPr>
-          <w:ilvl w:val="0"/>
-          <w:numId w:val="14"/>
-        </w:numPr>
-        <w:rPr>
-          <w:rFonts w:ascii="Arial" w:hAnsi="Arial" w:cs="Arial"/>
-          <w:sz w:val="24"/>
-          <w:szCs w:val="24"/>
-        </w:rPr>
-      </w:pPr>
-      <w:r>
-        <w:rPr>
-          <w:rFonts w:ascii="Arial" w:hAnsi="Arial" w:cs="Arial"/>
-          <w:sz w:val="24"/>
-          <w:szCs w:val="24"/>
-        </w:rPr>
-        <w:t xml:space="preserve">Nos puede aparecer un cartel que nos avisara que las mascaras son insuficientes, y si queremos generarlas automáticamente. Le damos </w:t>
-      </w:r>
-      <w:proofErr w:type="spellStart"/>
-      <w:r>
-        <w:rPr>
-          <w:rFonts w:ascii="Arial" w:hAnsi="Arial" w:cs="Arial"/>
-          <w:sz w:val="24"/>
-          <w:szCs w:val="24"/>
-        </w:rPr>
-        <w:t>click</w:t>
-      </w:r>
-      <w:proofErr w:type="spellEnd"/>
-      <w:r>
-        <w:rPr>
-          <w:rFonts w:ascii="Arial" w:hAnsi="Arial" w:cs="Arial"/>
-          <w:sz w:val="24"/>
-          <w:szCs w:val="24"/>
-        </w:rPr>
-        <w:t xml:space="preserve"> a “Yes”</w:t>
-      </w:r>
-    </w:p>
-    <w:p>
-      <w:pPr>
-        <w:pStyle w:val="Prrafodelista"/>
-        <w:numPr>
-          <w:ilvl w:val="0"/>
-          <w:numId w:val="14"/>
-        </w:numPr>
-        <w:rPr>
-          <w:rFonts w:ascii="Arial" w:hAnsi="Arial" w:cs="Arial"/>
-          <w:sz w:val="24"/>
-          <w:szCs w:val="24"/>
-        </w:rPr>
-      </w:pPr>
-      <w:r>
-        <w:rPr>
-          <w:rFonts w:ascii="Arial" w:hAnsi="Arial" w:cs="Arial"/>
-          <w:sz w:val="24"/>
-          <w:szCs w:val="24"/>
-        </w:rPr>
-        <w:t>Le damos “siguiente” al Generador de Mascaras.</w:t>
-      </w:r>
-    </w:p>
-    <w:p>
-      <w:pPr>
-        <w:pStyle w:val="Prrafodelista"/>
-        <w:rPr>
-          <w:rFonts w:ascii="Arial" w:hAnsi="Arial" w:cs="Arial"/>
-          <w:sz w:val="24"/>
-          <w:szCs w:val="24"/>
-        </w:rPr>
-      </w:pPr>
-      <w:r>
-        <w:rPr>
-          <w:rFonts w:ascii="Arial" w:hAnsi="Arial" w:cs="Arial"/>
-          <w:noProof/>
-          <w:sz w:val="24"/>
-          <w:szCs w:val="24"/>
-        </w:rPr>
-        <w:drawing>
-          <wp:inline distT="0" distB="0" distL="0" distR="0">
-            <wp:extent cx="2929556" cy="1495647"/>
-            <wp:effectExtent l="19050" t="0" r="4144" b="0"/>
-            <wp:docPr id="47" name="Imagen 3" descr="C:\Users\Martin\Screenshots\Stratas\2014-02-01 20_23_12-Greenshot.png"/>
-            <wp:cNvGraphicFramePr>
-              <a:graphicFrameLocks xmlns:a="http://schemas.openxmlformats.org/drawingml/2006/main" noChangeAspect="1"/>
-            </wp:cNvGraphicFramePr>
-            <a:graphic xmlns:a="http://schemas.openxmlformats.org/drawingml/2006/main">
-              <a:graphicData uri="http://schemas.openxmlformats.org/drawingml/2006/picture">
-                <pic:pic xmlns:pic="http://schemas.openxmlformats.org/drawingml/2006/picture">
-                  <pic:nvPicPr>
-                    <pic:cNvPr id="0" name="Picture 3" descr="C:\Users\Martin\Screenshots\Stratas\2014-02-01 20_23_12-Greenshot.png"/>
-                    <pic:cNvPicPr>
-                      <a:picLocks noChangeAspect="1" noChangeArrowheads="1"/>
-                    </pic:cNvPicPr>
-                  </pic:nvPicPr>
-                  <pic:blipFill>
-                    <a:blip r:embed="rId16" cstate="print"/>
-                    <a:srcRect/>
-                    <a:stretch>
-                      <a:fillRect/>
-                    </a:stretch>
-                  </pic:blipFill>
-                  <pic:spPr bwMode="auto">
-                    <a:xfrm>
-                      <a:off x="0" y="0"/>
-                      <a:ext cx="2932425" cy="1497112"/>
-                    </a:xfrm>
-                    <a:prstGeom prst="rect">
-                      <a:avLst/>
-                    </a:prstGeom>
-                    <a:noFill/>
-                    <a:ln w="9525">
-                      <a:noFill/>
-                      <a:miter lim="800000"/>
-                      <a:headEnd/>
-                      <a:tailEnd/>
-                    </a:ln>
-                  </pic:spPr>
-                </pic:pic>
-              </a:graphicData>
-            </a:graphic>
-          </wp:inline>
-        </w:drawing>
-      </w:r>
-    </w:p>
-    <w:p>
-      <w:pPr>
-        <w:pStyle w:val="Prrafodelista"/>
-        <w:numPr>
-          <w:ilvl w:val="0"/>
-          <w:numId w:val="14"/>
-        </w:numPr>
-        <w:rPr>
-          <w:rFonts w:ascii="Arial" w:hAnsi="Arial" w:cs="Arial"/>
-          <w:sz w:val="24"/>
-          <w:szCs w:val="24"/>
-        </w:rPr>
-      </w:pPr>
-      <w:r>
-        <w:rPr>
-          <w:rFonts w:ascii="Arial" w:hAnsi="Arial" w:cs="Arial"/>
-          <w:sz w:val="24"/>
-          <w:szCs w:val="24"/>
-        </w:rPr>
-        <w:t>Al finalizar obtendremos las imágenes modificadas para poder generar el esqueleto del modelo 3D.</w:t>
-      </w:r>
-    </w:p>
-    <w:p>
-      <w:pPr>
-        <w:pStyle w:val="Prrafodelista"/>
-        <w:rPr>
-          <w:rFonts w:ascii="Arial" w:hAnsi="Arial" w:cs="Arial"/>
-          <w:sz w:val="24"/>
-          <w:szCs w:val="24"/>
-        </w:rPr>
-      </w:pPr>
-      <w:r>
-        <w:rPr>
-          <w:rFonts w:ascii="Arial" w:hAnsi="Arial" w:cs="Arial"/>
-          <w:noProof/>
-          <w:sz w:val="24"/>
-          <w:szCs w:val="24"/>
-        </w:rPr>
-        <w:drawing>
-          <wp:inline distT="0" distB="0" distL="0" distR="0">
-            <wp:extent cx="2932991" cy="1497401"/>
-            <wp:effectExtent l="19050" t="0" r="709" b="0"/>
-            <wp:docPr id="48" name="Imagen 4" descr="C:\Users\Martin\Screenshots\Stratas\2014-02-01 20_23_23-Greenshot.png"/>
-            <wp:cNvGraphicFramePr>
-              <a:graphicFrameLocks xmlns:a="http://schemas.openxmlformats.org/drawingml/2006/main" noChangeAspect="1"/>
-            </wp:cNvGraphicFramePr>
-            <a:graphic xmlns:a="http://schemas.openxmlformats.org/drawingml/2006/main">
-              <a:graphicData uri="http://schemas.openxmlformats.org/drawingml/2006/picture">
-                <pic:pic xmlns:pic="http://schemas.openxmlformats.org/drawingml/2006/picture">
-                  <pic:nvPicPr>
-                    <pic:cNvPr id="0" name="Picture 4" descr="C:\Users\Martin\Screenshots\Stratas\2014-02-01 20_23_23-Greenshot.png"/>
-                    <pic:cNvPicPr>
-                      <a:picLocks noChangeAspect="1" noChangeArrowheads="1"/>
-                    </pic:cNvPicPr>
-                  </pic:nvPicPr>
-                  <pic:blipFill>
-                    <a:blip r:embed="rId17" cstate="print"/>
-                    <a:srcRect/>
-                    <a:stretch>
-                      <a:fillRect/>
-                    </a:stretch>
-                  </pic:blipFill>
-                  <pic:spPr bwMode="auto">
-                    <a:xfrm>
-                      <a:off x="0" y="0"/>
-                      <a:ext cx="2934524" cy="1498184"/>
-                    </a:xfrm>
-                    <a:prstGeom prst="rect">
-                      <a:avLst/>
-                    </a:prstGeom>
-                    <a:noFill/>
-                    <a:ln w="9525">
-                      <a:noFill/>
-                      <a:miter lim="800000"/>
-                      <a:headEnd/>
-                      <a:tailEnd/>
-                    </a:ln>
-                  </pic:spPr>
-                </pic:pic>
-              </a:graphicData>
-            </a:graphic>
-          </wp:inline>
-        </w:drawing>
-      </w:r>
-    </w:p>
-    <w:p>
-      <w:pPr>
-        <w:pStyle w:val="Prrafodelista"/>
-        <w:numPr>
-          <w:ilvl w:val="0"/>
-          <w:numId w:val="14"/>
-        </w:numPr>
-        <w:rPr>
-          <w:rFonts w:ascii="Arial" w:hAnsi="Arial" w:cs="Arial"/>
-          <w:sz w:val="24"/>
-          <w:szCs w:val="24"/>
-        </w:rPr>
-      </w:pPr>
-      <w:r>
-        <w:rPr>
-          <w:rFonts w:ascii="Arial" w:hAnsi="Arial" w:cs="Arial"/>
-          <w:sz w:val="24"/>
-          <w:szCs w:val="24"/>
-        </w:rPr>
-        <w:t>Luego tendremos que Optimizar la superficie. Presionamos “siguiente” hasta que el programa termine el modelado.</w:t>
-      </w:r>
-    </w:p>
-    <w:p>
-      <w:pPr>
-        <w:pStyle w:val="Prrafodelista"/>
-        <w:rPr>
-          <w:rFonts w:ascii="Arial" w:hAnsi="Arial" w:cs="Arial"/>
-          <w:sz w:val="24"/>
-          <w:szCs w:val="24"/>
-        </w:rPr>
-      </w:pPr>
-      <w:r>
-        <w:rPr>
-          <w:rFonts w:ascii="Arial" w:hAnsi="Arial" w:cs="Arial"/>
-          <w:noProof/>
-          <w:sz w:val="24"/>
-          <w:szCs w:val="24"/>
-        </w:rPr>
-        <w:drawing>
-          <wp:inline distT="0" distB="0" distL="0" distR="0">
-            <wp:extent cx="2993508" cy="1528297"/>
-            <wp:effectExtent l="19050" t="0" r="0" b="0"/>
-            <wp:docPr id="49" name="Imagen 6" descr="C:\Users\Martin\Screenshots\Stratas\2014-02-01 20_24_33-Greenshot.png"/>
-            <wp:cNvGraphicFramePr>
-              <a:graphicFrameLocks xmlns:a="http://schemas.openxmlformats.org/drawingml/2006/main" noChangeAspect="1"/>
-            </wp:cNvGraphicFramePr>
-            <a:graphic xmlns:a="http://schemas.openxmlformats.org/drawingml/2006/main">
-              <a:graphicData uri="http://schemas.openxmlformats.org/drawingml/2006/picture">
-                <pic:pic xmlns:pic="http://schemas.openxmlformats.org/drawingml/2006/picture">
-                  <pic:nvPicPr>
-                    <pic:cNvPr id="0" name="Picture 6" descr="C:\Users\Martin\Screenshots\Stratas\2014-02-01 20_24_33-Greenshot.png"/>
-                    <pic:cNvPicPr>
-                      <a:picLocks noChangeAspect="1" noChangeArrowheads="1"/>
-                    </pic:cNvPicPr>
-                  </pic:nvPicPr>
-                  <pic:blipFill>
-                    <a:blip r:embed="rId18"/>
-                    <a:srcRect/>
-                    <a:stretch>
-                      <a:fillRect/>
-                    </a:stretch>
-                  </pic:blipFill>
-                  <pic:spPr bwMode="auto">
-                    <a:xfrm>
-                      <a:off x="0" y="0"/>
-                      <a:ext cx="2995074" cy="1529096"/>
-                    </a:xfrm>
-                    <a:prstGeom prst="rect">
-                      <a:avLst/>
-                    </a:prstGeom>
-                    <a:noFill/>
-                    <a:ln w="9525">
-                      <a:noFill/>
-                      <a:miter lim="800000"/>
-                      <a:headEnd/>
-                      <a:tailEnd/>
-                    </a:ln>
-                  </pic:spPr>
-                </pic:pic>
-              </a:graphicData>
-            </a:graphic>
-          </wp:inline>
-        </w:drawing>
-      </w:r>
-    </w:p>
-    <w:p>
-      <w:pPr>
-        <w:pStyle w:val="Prrafodelista"/>
-        <w:numPr>
-          <w:ilvl w:val="0"/>
-          <w:numId w:val="14"/>
-        </w:numPr>
-        <w:rPr>
-          <w:rFonts w:ascii="Arial" w:hAnsi="Arial" w:cs="Arial"/>
-          <w:sz w:val="24"/>
-          <w:szCs w:val="24"/>
-        </w:rPr>
-      </w:pPr>
-      <w:proofErr w:type="spellStart"/>
-      <w:r>
-        <w:rPr>
-          <w:rFonts w:ascii="Arial" w:hAnsi="Arial" w:cs="Arial"/>
-          <w:sz w:val="24"/>
-          <w:szCs w:val="24"/>
-        </w:rPr>
-        <w:t>Optendremos</w:t>
-      </w:r>
-      <w:proofErr w:type="spellEnd"/>
-      <w:r>
-        <w:rPr>
-          <w:rFonts w:ascii="Arial" w:hAnsi="Arial" w:cs="Arial"/>
-          <w:sz w:val="24"/>
-          <w:szCs w:val="24"/>
-        </w:rPr>
-        <w:t xml:space="preserve"> el modelo 3D del objeto.</w:t>
-      </w:r>
-    </w:p>
-    <w:p>
-      <w:pPr>
-        <w:pStyle w:val="Prrafodelista"/>
-        <w:rPr>
-          <w:rFonts w:ascii="Arial" w:hAnsi="Arial" w:cs="Arial"/>
-          <w:sz w:val="24"/>
-          <w:szCs w:val="24"/>
-        </w:rPr>
-      </w:pPr>
-      <w:r>
-        <w:rPr>
-          <w:rFonts w:ascii="Arial" w:hAnsi="Arial" w:cs="Arial"/>
-          <w:noProof/>
-          <w:sz w:val="24"/>
-          <w:szCs w:val="24"/>
-        </w:rPr>
-        <w:lastRenderedPageBreak/>
-        <w:drawing>
-          <wp:inline distT="0" distB="0" distL="0" distR="0">
-            <wp:extent cx="2960414" cy="1928037"/>
-            <wp:effectExtent l="19050" t="0" r="0" b="0"/>
-            <wp:docPr id="50" name="Imagen 7" descr="C:\Users\Martin\Screenshots\Stratas\2014-02-01 20_26_03-Greenshot.png"/>
-            <wp:cNvGraphicFramePr>
-              <a:graphicFrameLocks xmlns:a="http://schemas.openxmlformats.org/drawingml/2006/main" noChangeAspect="1"/>
-            </wp:cNvGraphicFramePr>
-            <a:graphic xmlns:a="http://schemas.openxmlformats.org/drawingml/2006/main">
-              <a:graphicData uri="http://schemas.openxmlformats.org/drawingml/2006/picture">
-                <pic:pic xmlns:pic="http://schemas.openxmlformats.org/drawingml/2006/picture">
-                  <pic:nvPicPr>
-                    <pic:cNvPr id="0" name="Picture 7" descr="C:\Users\Martin\Screenshots\Stratas\2014-02-01 20_26_03-Greenshot.png"/>
-                    <pic:cNvPicPr>
-                      <a:picLocks noChangeAspect="1" noChangeArrowheads="1"/>
-                    </pic:cNvPicPr>
-                  </pic:nvPicPr>
-                  <pic:blipFill>
-                    <a:blip r:embed="rId19"/>
-                    <a:srcRect/>
-                    <a:stretch>
-                      <a:fillRect/>
-                    </a:stretch>
-                  </pic:blipFill>
-                  <pic:spPr bwMode="auto">
-                    <a:xfrm>
-                      <a:off x="0" y="0"/>
-                      <a:ext cx="2958546" cy="1926820"/>
-                    </a:xfrm>
-                    <a:prstGeom prst="rect">
-                      <a:avLst/>
-                    </a:prstGeom>
-                    <a:noFill/>
-                    <a:ln w="9525">
-                      <a:noFill/>
-                      <a:miter lim="800000"/>
-                      <a:headEnd/>
-                      <a:tailEnd/>
-                    </a:ln>
-                  </pic:spPr>
-                </pic:pic>
-              </a:graphicData>
-            </a:graphic>
-          </wp:inline>
-        </w:drawing>
-      </w:r>
-    </w:p>
-    <w:p>
-      <w:pPr>
-        <w:pStyle w:val="Prrafodelista"/>
-        <w:numPr>
-          <w:ilvl w:val="0"/>
-          <w:numId w:val="14"/>
-        </w:numPr>
-        <w:rPr>
-          <w:rFonts w:ascii="Arial" w:hAnsi="Arial" w:cs="Arial"/>
-          <w:sz w:val="24"/>
-          <w:szCs w:val="24"/>
-        </w:rPr>
-      </w:pPr>
-      <w:r>
-        <w:rPr>
-          <w:rFonts w:ascii="Arial" w:hAnsi="Arial" w:cs="Arial"/>
-          <w:sz w:val="24"/>
-          <w:szCs w:val="24"/>
-        </w:rPr>
-        <w:t xml:space="preserve">Ahora deberemos agregarle la textura al modelo haciendo </w:t>
-      </w:r>
-      <w:proofErr w:type="spellStart"/>
-      <w:r>
-        <w:rPr>
-          <w:rFonts w:ascii="Arial" w:hAnsi="Arial" w:cs="Arial"/>
-          <w:sz w:val="24"/>
-          <w:szCs w:val="24"/>
-        </w:rPr>
-        <w:t>click</w:t>
-      </w:r>
-      <w:proofErr w:type="spellEnd"/>
-      <w:r>
-        <w:rPr>
-          <w:rFonts w:ascii="Arial" w:hAnsi="Arial" w:cs="Arial"/>
-          <w:sz w:val="24"/>
-          <w:szCs w:val="24"/>
-        </w:rPr>
-        <w:t xml:space="preserve"> en “</w:t>
-      </w:r>
-      <w:proofErr w:type="spellStart"/>
-      <w:r>
-        <w:rPr>
-          <w:rFonts w:ascii="Arial" w:hAnsi="Arial" w:cs="Arial"/>
-          <w:sz w:val="24"/>
-          <w:szCs w:val="24"/>
-        </w:rPr>
-        <w:t>Generate</w:t>
-      </w:r>
-      <w:proofErr w:type="spellEnd"/>
-      <w:r>
-        <w:rPr>
-          <w:rFonts w:ascii="Arial" w:hAnsi="Arial" w:cs="Arial"/>
-          <w:sz w:val="24"/>
-          <w:szCs w:val="24"/>
-        </w:rPr>
-        <w:t xml:space="preserve"> </w:t>
-      </w:r>
-      <w:proofErr w:type="spellStart"/>
-      <w:r>
-        <w:rPr>
-          <w:rFonts w:ascii="Arial" w:hAnsi="Arial" w:cs="Arial"/>
-          <w:sz w:val="24"/>
-          <w:szCs w:val="24"/>
-        </w:rPr>
-        <w:t>texture</w:t>
-      </w:r>
-      <w:proofErr w:type="spellEnd"/>
-      <w:r>
-        <w:rPr>
-          <w:rFonts w:ascii="Arial" w:hAnsi="Arial" w:cs="Arial"/>
-          <w:sz w:val="24"/>
-          <w:szCs w:val="24"/>
-        </w:rPr>
-        <w:t xml:space="preserve"> </w:t>
-      </w:r>
-      <w:proofErr w:type="spellStart"/>
-      <w:r>
-        <w:rPr>
-          <w:rFonts w:ascii="Arial" w:hAnsi="Arial" w:cs="Arial"/>
-          <w:sz w:val="24"/>
-          <w:szCs w:val="24"/>
-        </w:rPr>
-        <w:t>map</w:t>
-      </w:r>
-      <w:proofErr w:type="spellEnd"/>
-      <w:r>
-        <w:rPr>
-          <w:rFonts w:ascii="Arial" w:hAnsi="Arial" w:cs="Arial"/>
-          <w:sz w:val="24"/>
-          <w:szCs w:val="24"/>
-        </w:rPr>
-        <w:t>..”</w:t>
-      </w:r>
-    </w:p>
-    <w:p>
-      <w:pPr>
-        <w:pStyle w:val="Prrafodelista"/>
-        <w:numPr>
-          <w:ilvl w:val="0"/>
-          <w:numId w:val="14"/>
-        </w:numPr>
-        <w:rPr>
-          <w:rFonts w:ascii="Arial" w:hAnsi="Arial" w:cs="Arial"/>
-          <w:sz w:val="24"/>
-          <w:szCs w:val="24"/>
-        </w:rPr>
-      </w:pPr>
-      <w:r>
-        <w:rPr>
-          <w:rFonts w:ascii="Arial" w:hAnsi="Arial" w:cs="Arial"/>
-          <w:sz w:val="24"/>
-          <w:szCs w:val="24"/>
-        </w:rPr>
-        <w:t xml:space="preserve">El generador de textura comenzara a agregar la textura al objeto. Hacemos </w:t>
-      </w:r>
-      <w:proofErr w:type="spellStart"/>
-      <w:r>
-        <w:rPr>
-          <w:rFonts w:ascii="Arial" w:hAnsi="Arial" w:cs="Arial"/>
-          <w:sz w:val="24"/>
-          <w:szCs w:val="24"/>
-        </w:rPr>
-        <w:t>click</w:t>
-      </w:r>
-      <w:proofErr w:type="spellEnd"/>
-      <w:r>
-        <w:rPr>
-          <w:rFonts w:ascii="Arial" w:hAnsi="Arial" w:cs="Arial"/>
-          <w:sz w:val="24"/>
-          <w:szCs w:val="24"/>
-        </w:rPr>
-        <w:t xml:space="preserve"> en “siguiente” hasta que finalice.</w:t>
-      </w:r>
-    </w:p>
-    <w:p>
-      <w:pPr>
-        <w:pStyle w:val="Prrafodelista"/>
-        <w:rPr>
-          <w:rFonts w:ascii="Arial" w:hAnsi="Arial" w:cs="Arial"/>
-          <w:sz w:val="24"/>
-          <w:szCs w:val="24"/>
-        </w:rPr>
-      </w:pPr>
-      <w:r>
-        <w:rPr>
-          <w:rFonts w:ascii="Arial" w:hAnsi="Arial" w:cs="Arial"/>
-          <w:noProof/>
-          <w:sz w:val="24"/>
-          <w:szCs w:val="24"/>
-        </w:rPr>
-        <w:drawing>
-          <wp:inline distT="0" distB="0" distL="0" distR="0">
-            <wp:extent cx="2972243" cy="1940874"/>
-            <wp:effectExtent l="19050" t="0" r="0" b="0"/>
-            <wp:docPr id="51" name="Imagen 8" descr="C:\Users\Martin\Screenshots\Stratas\2014-02-01 20_26_37-Greenshot.png"/>
-            <wp:cNvGraphicFramePr>
-              <a:graphicFrameLocks xmlns:a="http://schemas.openxmlformats.org/drawingml/2006/main" noChangeAspect="1"/>
-            </wp:cNvGraphicFramePr>
-            <a:graphic xmlns:a="http://schemas.openxmlformats.org/drawingml/2006/main">
-              <a:graphicData uri="http://schemas.openxmlformats.org/drawingml/2006/picture">
-                <pic:pic xmlns:pic="http://schemas.openxmlformats.org/drawingml/2006/picture">
-                  <pic:nvPicPr>
-                    <pic:cNvPr id="0" name="Picture 8" descr="C:\Users\Martin\Screenshots\Stratas\2014-02-01 20_26_37-Greenshot.png"/>
-                    <pic:cNvPicPr>
-                      <a:picLocks noChangeAspect="1" noChangeArrowheads="1"/>
-                    </pic:cNvPicPr>
-                  </pic:nvPicPr>
-                  <pic:blipFill>
-                    <a:blip r:embed="rId20"/>
-                    <a:srcRect/>
-                    <a:stretch>
-                      <a:fillRect/>
-                    </a:stretch>
-                  </pic:blipFill>
-                  <pic:spPr bwMode="auto">
-                    <a:xfrm>
-                      <a:off x="0" y="0"/>
-                      <a:ext cx="2972268" cy="1940890"/>
-                    </a:xfrm>
-                    <a:prstGeom prst="rect">
-                      <a:avLst/>
-                    </a:prstGeom>
-                    <a:noFill/>
-                    <a:ln w="9525">
-                      <a:noFill/>
-                      <a:miter lim="800000"/>
-                      <a:headEnd/>
-                      <a:tailEnd/>
-                    </a:ln>
-                  </pic:spPr>
-                </pic:pic>
-              </a:graphicData>
-            </a:graphic>
-          </wp:inline>
-        </w:drawing>
-      </w:r>
-    </w:p>
-    <w:p>
-      <w:pPr>
-        <w:pStyle w:val="Prrafodelista"/>
-        <w:numPr>
-          <w:ilvl w:val="0"/>
-          <w:numId w:val="14"/>
-        </w:numPr>
-        <w:rPr>
-          <w:rFonts w:ascii="Arial" w:hAnsi="Arial" w:cs="Arial"/>
-          <w:sz w:val="24"/>
-          <w:szCs w:val="24"/>
-        </w:rPr>
-      </w:pPr>
-      <w:r>
-        <w:rPr>
-          <w:rFonts w:ascii="Arial" w:hAnsi="Arial" w:cs="Arial"/>
-          <w:sz w:val="24"/>
-          <w:szCs w:val="24"/>
-        </w:rPr>
-        <w:t>Al finalizar el generador de textura obtendremos el objeto final listo para utilizarlo.</w:t>
-      </w:r>
-    </w:p>
-    <w:p>
-      <w:pPr>
-        <w:pStyle w:val="Prrafodelista"/>
-        <w:rPr>
-          <w:rFonts w:ascii="Arial" w:hAnsi="Arial" w:cs="Arial"/>
-          <w:sz w:val="24"/>
-          <w:szCs w:val="24"/>
-        </w:rPr>
-      </w:pPr>
-      <w:r>
-        <w:rPr>
-          <w:rFonts w:ascii="Arial" w:hAnsi="Arial" w:cs="Arial"/>
-          <w:noProof/>
-          <w:sz w:val="24"/>
-          <w:szCs w:val="24"/>
-        </w:rPr>
-        <w:lastRenderedPageBreak/>
-        <w:drawing>
-          <wp:inline distT="0" distB="0" distL="0" distR="0">
-            <wp:extent cx="5612130" cy="4949098"/>
-            <wp:effectExtent l="19050" t="0" r="7620" b="0"/>
-            <wp:docPr id="52" name="Imagen 9" descr="C:\Users\Martin\Screenshots\Stratas\2014-02-01 20_29_41-Greenshot.png"/>
-            <wp:cNvGraphicFramePr>
-              <a:graphicFrameLocks xmlns:a="http://schemas.openxmlformats.org/drawingml/2006/main" noChangeAspect="1"/>
-            </wp:cNvGraphicFramePr>
-            <a:graphic xmlns:a="http://schemas.openxmlformats.org/drawingml/2006/main">
-              <a:graphicData uri="http://schemas.openxmlformats.org/drawingml/2006/picture">
-                <pic:pic xmlns:pic="http://schemas.openxmlformats.org/drawingml/2006/picture">
-                  <pic:nvPicPr>
-                    <pic:cNvPr id="0" name="Picture 9" descr="C:\Users\Martin\Screenshots\Stratas\2014-02-01 20_29_41-Greenshot.png"/>
-                    <pic:cNvPicPr>
-                      <a:picLocks noChangeAspect="1" noChangeArrowheads="1"/>
-                    </pic:cNvPicPr>
-                  </pic:nvPicPr>
-                  <pic:blipFill>
-                    <a:blip r:embed="rId21"/>
-                    <a:srcRect/>
-                    <a:stretch>
-                      <a:fillRect/>
-                    </a:stretch>
-                  </pic:blipFill>
-                  <pic:spPr bwMode="auto">
-                    <a:xfrm>
-                      <a:off x="0" y="0"/>
-                      <a:ext cx="5612130" cy="4949098"/>
-                    </a:xfrm>
-                    <a:prstGeom prst="rect">
-                      <a:avLst/>
-                    </a:prstGeom>
-                    <a:noFill/>
-                    <a:ln w="9525">
-                      <a:noFill/>
-                      <a:miter lim="800000"/>
-                      <a:headEnd/>
-                      <a:tailEnd/>
-                    </a:ln>
-                  </pic:spPr>
-                </pic:pic>
-              </a:graphicData>
-            </a:graphic>
-          </wp:inline>
-        </w:drawing>
-      </w:r>
-    </w:p>
-    <w:p/>
-    <w:p>
-      <w:pPr>
-        <w:pStyle w:val="Sinespaciado"/>
-        <w:ind w:left="720"/>
-        <w:rPr>
-          <w:lang w:val="es-ES" w:eastAsia="es-AR"/>
-        </w:rPr>
-      </w:pPr>
-    </w:p>
-    <w:p>
-      <w:pPr>
-        <w:rPr>
-          <w:rFonts w:ascii="Arial" w:hAnsi="Arial" w:cs="Arial"/>
-          <w:sz w:val="24"/>
-          <w:szCs w:val="24"/>
-        </w:rPr>
-      </w:pPr>
-      <w:r>
-        <w:rPr>
-          <w:rFonts w:ascii="Arial" w:hAnsi="Arial" w:cs="Arial"/>
-          <w:sz w:val="24"/>
-          <w:szCs w:val="24"/>
-        </w:rPr>
-        <w:t>Crear una imagen target para una aplicación</w:t>
-      </w:r>
-      <w:r>
-        <w:rPr>
-          <w:rFonts w:ascii="Arial" w:hAnsi="Arial" w:cs="Arial"/>
-          <w:sz w:val="24"/>
-          <w:szCs w:val="24"/>
-        </w:rPr>
-        <w:t xml:space="preserve"> en </w:t>
-      </w:r>
-      <w:proofErr w:type="spellStart"/>
-      <w:r>
-        <w:rPr>
-          <w:rFonts w:ascii="Arial" w:hAnsi="Arial" w:cs="Arial"/>
-          <w:sz w:val="24"/>
-          <w:szCs w:val="24"/>
-        </w:rPr>
-        <w:t>Vuforia</w:t>
-      </w:r>
-      <w:proofErr w:type="spellEnd"/>
-      <w:r>
-        <w:rPr>
-          <w:rFonts w:ascii="Arial" w:hAnsi="Arial" w:cs="Arial"/>
-          <w:sz w:val="24"/>
-          <w:szCs w:val="24"/>
-        </w:rPr>
-        <w:t>.</w:t>
-      </w:r>
-    </w:p>
-    <w:p>
-      <w:pPr>
-        <w:pStyle w:val="Sinespaciado"/>
-        <w:numPr>
-          <w:ilvl w:val="0"/>
-          <w:numId w:val="12"/>
-        </w:numPr>
-      </w:pPr>
-      <w:r>
-        <w:t xml:space="preserve">Para comenzar tenemos que entrar en la página web de </w:t>
-      </w:r>
-      <w:proofErr w:type="spellStart"/>
-      <w:r>
-        <w:t>Vuforia</w:t>
-      </w:r>
-      <w:proofErr w:type="spellEnd"/>
-      <w:r>
-        <w:t xml:space="preserve"> para poder crear la base de datos de imágenes objetivo, que es:</w:t>
-      </w:r>
-    </w:p>
-    <w:p>
-      <w:pPr>
-        <w:pStyle w:val="Sinespaciado"/>
-        <w:ind w:left="720"/>
-      </w:pPr>
-    </w:p>
-    <w:p>
-      <w:pPr>
-        <w:pStyle w:val="Sinespaciado"/>
-        <w:ind w:left="720"/>
-      </w:pPr>
-      <w:r>
-        <w:t>https://developer.vuforia.com/target-manager</w:t>
-      </w:r>
-    </w:p>
-    <w:p>
-      <w:pPr>
-        <w:pStyle w:val="Sinespaciado"/>
-        <w:ind w:left="720"/>
-      </w:pPr>
-    </w:p>
-    <w:p>
-      <w:pPr>
-        <w:pStyle w:val="Sinespaciado"/>
-        <w:ind w:left="720"/>
-      </w:pPr>
-      <w:r>
-        <w:rPr>
-          <w:noProof/>
-          <w:lang w:val="es-ES" w:eastAsia="es-ES"/>
-        </w:rPr>
-        <w:lastRenderedPageBreak/>
         <w:drawing>
           <wp:inline distT="0" distB="0" distL="0" distR="0">
             <wp:extent cx="4610100" cy="2164302"/>
@@ -3811,7 +2178,7 @@
                     </pic:cNvPicPr>
                   </pic:nvPicPr>
                   <pic:blipFill>
-                    <a:blip r:embed="rId22"/>
+                    <a:blip r:embed="rId10"/>
                     <a:srcRect/>
                     <a:stretch>
                       <a:fillRect/>
@@ -3987,7 +2354,7 @@
                     </pic:cNvPicPr>
                   </pic:nvPicPr>
                   <pic:blipFill>
-                    <a:blip r:embed="rId23"/>
+                    <a:blip r:embed="rId11"/>
                     <a:srcRect/>
                     <a:stretch>
                       <a:fillRect/>
@@ -4109,6 +2476,7 @@
           <w:sz w:val="24"/>
           <w:szCs w:val="24"/>
         </w:rPr>
+        <w:lastRenderedPageBreak/>
         <w:drawing>
           <wp:inline distT="0" distB="0" distL="0" distR="0">
             <wp:extent cx="4486275" cy="2106169"/>
@@ -4127,7 +2495,7 @@
                     </pic:cNvPicPr>
                   </pic:nvPicPr>
                   <pic:blipFill>
-                    <a:blip r:embed="rId24"/>
+                    <a:blip r:embed="rId12"/>
                     <a:srcRect/>
                     <a:stretch>
                       <a:fillRect/>
@@ -4207,7 +2575,6 @@
           <w:rFonts w:ascii="Arial" w:hAnsi="Arial" w:cs="Arial"/>
           <w:noProof/>
         </w:rPr>
-        <w:lastRenderedPageBreak/>
         <w:drawing>
           <wp:inline distT="0" distB="0" distL="0" distR="0">
             <wp:extent cx="4486275" cy="1331092"/>
@@ -4226,7 +2593,7 @@
                     </pic:cNvPicPr>
                   </pic:nvPicPr>
                   <pic:blipFill>
-                    <a:blip r:embed="rId25"/>
+                    <a:blip r:embed="rId13"/>
                     <a:srcRect/>
                     <a:stretch>
                       <a:fillRect/>
@@ -4412,7 +2779,7 @@
                     </pic:cNvPicPr>
                   </pic:nvPicPr>
                   <pic:blipFill>
-                    <a:blip r:embed="rId26"/>
+                    <a:blip r:embed="rId14"/>
                     <a:srcRect/>
                     <a:stretch>
                       <a:fillRect/>
@@ -4496,6 +2863,7 @@
           <w:rStyle w:val="nfasis"/>
           <w:rFonts w:ascii="Arial" w:hAnsi="Arial" w:cs="Arial"/>
         </w:rPr>
+        <w:lastRenderedPageBreak/>
         <w:t>caracteristicos</w:t>
       </w:r>
       <w:proofErr w:type="spellEnd"/>
@@ -4545,7 +2913,6 @@
           <w:rFonts w:ascii="Arial" w:hAnsi="Arial" w:cs="Arial"/>
           <w:noProof/>
         </w:rPr>
-        <w:lastRenderedPageBreak/>
         <w:drawing>
           <wp:inline distT="0" distB="0" distL="0" distR="0">
             <wp:extent cx="5612130" cy="3137181"/>
@@ -4564,7 +2931,7 @@
                     </pic:cNvPicPr>
                   </pic:nvPicPr>
                   <pic:blipFill>
-                    <a:blip r:embed="rId27"/>
+                    <a:blip r:embed="rId15"/>
                     <a:srcRect/>
                     <a:stretch>
                       <a:fillRect/>
@@ -4722,21 +3089,7 @@
         <w:rPr>
           <w:rFonts w:ascii="Arial" w:hAnsi="Arial" w:cs="Arial"/>
         </w:rPr>
-        <w:t xml:space="preserve">, ahora solo queda importar al </w:t>
-      </w:r>
-      <w:proofErr w:type="spellStart"/>
-      <w:r>
-        <w:rPr>
-          <w:rFonts w:ascii="Arial" w:hAnsi="Arial" w:cs="Arial"/>
-        </w:rPr>
-        <w:t>Unity</w:t>
-      </w:r>
-      <w:proofErr w:type="spellEnd"/>
-      <w:r>
-        <w:rPr>
-          <w:rFonts w:ascii="Arial" w:hAnsi="Arial" w:cs="Arial"/>
-        </w:rPr>
-        <w:t xml:space="preserve"> y utilizarla </w:t>
+        <w:t xml:space="preserve">, ahora solo queda importar al Unity y utilizarla </w:t>
       </w:r>
       <w:proofErr w:type="spellStart"/>
       <w:r>
@@ -4764,17 +3117,33 @@
     <w:p>
       <w:pPr>
         <w:pStyle w:val="Sinespaciado"/>
-      </w:pPr>
-      <w:proofErr w:type="spellStart"/>
-      <w:r>
+        <w:rPr>
+          <w:b/>
+          <w:u w:val="single"/>
+        </w:rPr>
+      </w:pPr>
+      <w:proofErr w:type="spellStart"/>
+      <w:r>
+        <w:rPr>
+          <w:b/>
+          <w:u w:val="single"/>
+        </w:rPr>
         <w:t>Intalacion</w:t>
       </w:r>
       <w:proofErr w:type="spellEnd"/>
       <w:r>
+        <w:rPr>
+          <w:b/>
+          <w:u w:val="single"/>
+        </w:rPr>
         <w:t xml:space="preserve"> de </w:t>
       </w:r>
       <w:proofErr w:type="spellStart"/>
       <w:r>
+        <w:rPr>
+          <w:b/>
+          <w:u w:val="single"/>
+        </w:rPr>
         <w:t>Blender</w:t>
       </w:r>
       <w:proofErr w:type="spellEnd"/>
@@ -4896,7 +3265,7 @@
                     </pic:cNvPicPr>
                   </pic:nvPicPr>
                   <pic:blipFill>
-                    <a:blip r:embed="rId28"/>
+                    <a:blip r:embed="rId16"/>
                     <a:srcRect/>
                     <a:stretch>
                       <a:fillRect/>
@@ -4983,7 +3352,7 @@
                     </pic:cNvPicPr>
                   </pic:nvPicPr>
                   <pic:blipFill>
-                    <a:blip r:embed="rId29"/>
+                    <a:blip r:embed="rId17"/>
                     <a:srcRect/>
                     <a:stretch>
                       <a:fillRect/>
@@ -5077,7 +3446,7 @@
                     </pic:cNvPicPr>
                   </pic:nvPicPr>
                   <pic:blipFill>
-                    <a:blip r:embed="rId30"/>
+                    <a:blip r:embed="rId18"/>
                     <a:srcRect/>
                     <a:stretch>
                       <a:fillRect/>
@@ -5197,7 +3566,7 @@
                     </pic:cNvPicPr>
                   </pic:nvPicPr>
                   <pic:blipFill>
-                    <a:blip r:embed="rId31" cstate="print"/>
+                    <a:blip r:embed="rId19" cstate="print"/>
                     <a:srcRect/>
                     <a:stretch>
                       <a:fillRect/>
@@ -5235,21 +3604,34 @@
     <w:p>
       <w:pPr>
         <w:pStyle w:val="Sinespaciado"/>
-      </w:pPr>
-      <w:proofErr w:type="spellStart"/>
-      <w:r>
+        <w:rPr>
+          <w:b/>
+          <w:u w:val="single"/>
+        </w:rPr>
+      </w:pPr>
+      <w:proofErr w:type="spellStart"/>
+      <w:r>
+        <w:rPr>
+          <w:b/>
+          <w:u w:val="single"/>
+        </w:rPr>
         <w:t>Intalacion</w:t>
       </w:r>
       <w:proofErr w:type="spellEnd"/>
       <w:r>
+        <w:rPr>
+          <w:b/>
+          <w:u w:val="single"/>
+        </w:rPr>
         <w:t xml:space="preserve"> de </w:t>
       </w:r>
       <w:proofErr w:type="spellStart"/>
       <w:r>
-        <w:t>P</w:t>
-      </w:r>
-      <w:r>
-        <w:t>hotoshop</w:t>
+        <w:rPr>
+          <w:b/>
+          <w:u w:val="single"/>
+        </w:rPr>
+        <w:t>Photoshop</w:t>
       </w:r>
       <w:proofErr w:type="spellEnd"/>
     </w:p>
@@ -5351,7 +3733,7 @@
                     </pic:cNvPicPr>
                   </pic:nvPicPr>
                   <pic:blipFill>
-                    <a:blip r:embed="rId32"/>
+                    <a:blip r:embed="rId20"/>
                     <a:srcRect/>
                     <a:stretch>
                       <a:fillRect/>
@@ -5443,7 +3825,7 @@
                     </pic:cNvPicPr>
                   </pic:nvPicPr>
                   <pic:blipFill>
-                    <a:blip r:embed="rId33"/>
+                    <a:blip r:embed="rId21"/>
                     <a:srcRect/>
                     <a:stretch>
                       <a:fillRect/>
@@ -5560,7 +3942,7 @@
                     </pic:cNvPicPr>
                   </pic:nvPicPr>
                   <pic:blipFill>
-                    <a:blip r:embed="rId34" cstate="print"/>
+                    <a:blip r:embed="rId22" cstate="print"/>
                     <a:srcRect/>
                     <a:stretch>
                       <a:fillRect/>
@@ -5597,20 +3979,27 @@
     <w:p>
       <w:pPr>
         <w:pStyle w:val="Sinespaciado"/>
-      </w:pPr>
-      <w:proofErr w:type="spellStart"/>
-      <w:r>
+        <w:rPr>
+          <w:b/>
+          <w:u w:val="single"/>
+        </w:rPr>
+      </w:pPr>
+      <w:proofErr w:type="spellStart"/>
+      <w:r>
+        <w:rPr>
+          <w:b/>
+          <w:u w:val="single"/>
+        </w:rPr>
         <w:t>Intalacion</w:t>
       </w:r>
       <w:proofErr w:type="spellEnd"/>
       <w:r>
-        <w:t xml:space="preserve"> de </w:t>
-      </w:r>
-      <w:proofErr w:type="spellStart"/>
-      <w:r>
-        <w:t>Unity</w:t>
-      </w:r>
-      <w:proofErr w:type="spellEnd"/>
+        <w:rPr>
+          <w:b/>
+          <w:u w:val="single"/>
+        </w:rPr>
+        <w:t xml:space="preserve"> de Unity</w:t>
+      </w:r>
     </w:p>
     <w:p>
       <w:pPr>
@@ -5726,7 +4115,7 @@
                     </pic:cNvPicPr>
                   </pic:nvPicPr>
                   <pic:blipFill>
-                    <a:blip r:embed="rId35"/>
+                    <a:blip r:embed="rId23"/>
                     <a:srcRect/>
                     <a:stretch>
                       <a:fillRect/>
@@ -5812,7 +4201,7 @@
                     </pic:cNvPicPr>
                   </pic:nvPicPr>
                   <pic:blipFill>
-                    <a:blip r:embed="rId36"/>
+                    <a:blip r:embed="rId24"/>
                     <a:srcRect/>
                     <a:stretch>
                       <a:fillRect/>
@@ -5912,7 +4301,7 @@
                     </pic:cNvPicPr>
                   </pic:nvPicPr>
                   <pic:blipFill>
-                    <a:blip r:embed="rId37"/>
+                    <a:blip r:embed="rId25"/>
                     <a:srcRect/>
                     <a:stretch>
                       <a:fillRect/>
@@ -6025,15 +4414,7 @@
       </w:r>
       <w:proofErr w:type="spellEnd"/>
       <w:r>
-        <w:t xml:space="preserve"> </w:t>
-      </w:r>
-      <w:proofErr w:type="spellStart"/>
-      <w:r>
-        <w:t>Unity</w:t>
-      </w:r>
-      <w:proofErr w:type="spellEnd"/>
-      <w:r>
-        <w:t xml:space="preserve">” y hacemos </w:t>
+        <w:t xml:space="preserve"> Unity” y hacemos </w:t>
       </w:r>
       <w:proofErr w:type="spellStart"/>
       <w:r>
@@ -6073,7 +4454,7 @@
                     </pic:cNvPicPr>
                   </pic:nvPicPr>
                   <pic:blipFill>
-                    <a:blip r:embed="rId38"/>
+                    <a:blip r:embed="rId26"/>
                     <a:srcRect/>
                     <a:stretch>
                       <a:fillRect/>
@@ -6136,13 +4517,8 @@
       </w:r>
       <w:proofErr w:type="spellEnd"/>
       <w:r>
-        <w:t xml:space="preserve">” nos crearemos una cuenta en </w:t>
-      </w:r>
-      <w:proofErr w:type="spellStart"/>
-      <w:r>
-        <w:t>Unity</w:t>
-      </w:r>
-      <w:proofErr w:type="spellEnd"/>
+        <w:t>” nos crearemos una cuenta en Unity</w:t>
+      </w:r>
     </w:p>
     <w:p>
       <w:pPr>
@@ -6172,7 +4548,7 @@
                     </pic:cNvPicPr>
                   </pic:nvPicPr>
                   <pic:blipFill>
-                    <a:blip r:embed="rId39"/>
+                    <a:blip r:embed="rId27"/>
                     <a:srcRect/>
                     <a:stretch>
                       <a:fillRect/>
@@ -6268,7 +4644,7 @@
                     </pic:cNvPicPr>
                   </pic:nvPicPr>
                   <pic:blipFill>
-                    <a:blip r:embed="rId40"/>
+                    <a:blip r:embed="rId28"/>
                     <a:srcRect/>
                     <a:stretch>
                       <a:fillRect/>
@@ -6308,33 +4684,55 @@
     <w:p>
       <w:pPr>
         <w:pStyle w:val="Sinespaciado"/>
-      </w:pPr>
-      <w:proofErr w:type="spellStart"/>
-      <w:r>
+        <w:rPr>
+          <w:b/>
+          <w:i/>
+          <w:u w:val="single"/>
+        </w:rPr>
+      </w:pPr>
+      <w:proofErr w:type="spellStart"/>
+      <w:r>
+        <w:rPr>
+          <w:b/>
+          <w:i/>
+          <w:u w:val="single"/>
+        </w:rPr>
         <w:t>Intalacion</w:t>
       </w:r>
       <w:proofErr w:type="spellEnd"/>
       <w:r>
-        <w:t xml:space="preserve"> de </w:t>
-      </w:r>
-      <w:proofErr w:type="spellStart"/>
-      <w:r>
-        <w:t>Android</w:t>
-      </w:r>
-      <w:proofErr w:type="spellEnd"/>
-      <w:r>
-        <w:t xml:space="preserve"> SDK </w:t>
-      </w:r>
-      <w:proofErr w:type="spellStart"/>
-      <w:r>
+        <w:rPr>
+          <w:b/>
+          <w:i/>
+          <w:u w:val="single"/>
+        </w:rPr>
+        <w:t xml:space="preserve"> de Android SDK </w:t>
+      </w:r>
+      <w:proofErr w:type="spellStart"/>
+      <w:r>
+        <w:rPr>
+          <w:b/>
+          <w:i/>
+          <w:u w:val="single"/>
+        </w:rPr>
         <w:t>Platform</w:t>
       </w:r>
       <w:proofErr w:type="spellEnd"/>
       <w:r>
+        <w:rPr>
+          <w:b/>
+          <w:i/>
+          <w:u w:val="single"/>
+        </w:rPr>
         <w:t xml:space="preserve"> </w:t>
       </w:r>
       <w:proofErr w:type="spellStart"/>
       <w:r>
+        <w:rPr>
+          <w:b/>
+          <w:i/>
+          <w:u w:val="single"/>
+        </w:rPr>
         <w:t>Support</w:t>
       </w:r>
       <w:proofErr w:type="spellEnd"/>
@@ -6377,7 +4775,7 @@
           <w:szCs w:val="24"/>
         </w:rPr>
       </w:pPr>
-      <w:hyperlink r:id="rId41" w:history="1">
+      <w:hyperlink r:id="rId29" w:history="1">
         <w:r>
           <w:rPr>
             <w:rStyle w:val="Hipervnculo"/>
@@ -6438,25 +4836,7 @@
           <w:sz w:val="24"/>
           <w:szCs w:val="24"/>
         </w:rPr>
-        <w:t xml:space="preserve"> -&gt; </w:t>
-      </w:r>
-      <w:proofErr w:type="spellStart"/>
-      <w:r>
-        <w:rPr>
-          <w:rFonts w:ascii="Arial" w:hAnsi="Arial" w:cs="Arial"/>
-          <w:sz w:val="24"/>
-          <w:szCs w:val="24"/>
-        </w:rPr>
-        <w:t>Android</w:t>
-      </w:r>
-      <w:proofErr w:type="spellEnd"/>
-      <w:r>
-        <w:rPr>
-          <w:rFonts w:ascii="Arial" w:hAnsi="Arial" w:cs="Arial"/>
-          <w:sz w:val="24"/>
-          <w:szCs w:val="24"/>
-        </w:rPr>
-        <w:t xml:space="preserve"> SDK Manager.</w:t>
+        <w:t xml:space="preserve"> -&gt; Android SDK Manager.</w:t>
       </w:r>
     </w:p>
     <w:p>
@@ -6497,25 +4877,7 @@
           <w:sz w:val="24"/>
           <w:szCs w:val="24"/>
         </w:rPr>
-        <w:t>-&gt;</w:t>
-      </w:r>
-      <w:proofErr w:type="spellStart"/>
-      <w:r>
-        <w:rPr>
-          <w:rFonts w:ascii="Arial" w:hAnsi="Arial" w:cs="Arial"/>
-          <w:sz w:val="24"/>
-          <w:szCs w:val="24"/>
-        </w:rPr>
-        <w:t>Android</w:t>
-      </w:r>
-      <w:proofErr w:type="spellEnd"/>
-      <w:r>
-        <w:rPr>
-          <w:rFonts w:ascii="Arial" w:hAnsi="Arial" w:cs="Arial"/>
-          <w:sz w:val="24"/>
-          <w:szCs w:val="24"/>
-        </w:rPr>
-        <w:t xml:space="preserve"> y ponemos el campo del SDK a la ruta correcta.</w:t>
+        <w:t>-&gt;Android y ponemos el campo del SDK a la ruta correcta.</w:t>
       </w:r>
     </w:p>
     <w:p>
@@ -6609,25 +4971,7 @@
           <w:sz w:val="24"/>
           <w:szCs w:val="24"/>
         </w:rPr>
-        <w:t xml:space="preserve"> y seleccionamos a continuación los siguientes paquetes, la imagen puede no corresponder ya que las sucesivas actualizaciones de </w:t>
-      </w:r>
-      <w:proofErr w:type="spellStart"/>
-      <w:r>
-        <w:rPr>
-          <w:rFonts w:ascii="Arial" w:hAnsi="Arial" w:cs="Arial"/>
-          <w:sz w:val="24"/>
-          <w:szCs w:val="24"/>
-        </w:rPr>
-        <w:t>Android</w:t>
-      </w:r>
-      <w:proofErr w:type="spellEnd"/>
-      <w:r>
-        <w:rPr>
-          <w:rFonts w:ascii="Arial" w:hAnsi="Arial" w:cs="Arial"/>
-          <w:sz w:val="24"/>
-          <w:szCs w:val="24"/>
-        </w:rPr>
-        <w:t xml:space="preserve"> han modificado la jerarquía pero aun así nos sirven como guía para la instalación:</w:t>
+        <w:t xml:space="preserve"> y seleccionamos a continuación los siguientes paquetes, la imagen puede no corresponder ya que las sucesivas actualizaciones de Android han modificado la jerarquía pero aun así nos sirven como guía para la instalación:</w:t>
       </w:r>
     </w:p>
     <w:p>
@@ -6723,25 +5067,7 @@
           <w:sz w:val="24"/>
           <w:szCs w:val="24"/>
         </w:rPr>
-        <w:t xml:space="preserve">De </w:t>
-      </w:r>
-      <w:proofErr w:type="spellStart"/>
-      <w:r>
-        <w:rPr>
-          <w:rFonts w:ascii="Arial" w:hAnsi="Arial" w:cs="Arial"/>
-          <w:sz w:val="24"/>
-          <w:szCs w:val="24"/>
-        </w:rPr>
-        <w:t>Android</w:t>
-      </w:r>
-      <w:proofErr w:type="spellEnd"/>
-      <w:r>
-        <w:rPr>
-          <w:rFonts w:ascii="Arial" w:hAnsi="Arial" w:cs="Arial"/>
-          <w:sz w:val="24"/>
-          <w:szCs w:val="24"/>
-        </w:rPr>
-        <w:t xml:space="preserve"> 4.1.2 (API 16):</w:t>
+        <w:t>De Android 4.1.2 (API 16):</w:t>
       </w:r>
     </w:p>
     <w:p>
@@ -6814,7 +5140,7 @@
                     </pic:cNvPicPr>
                   </pic:nvPicPr>
                   <pic:blipFill>
-                    <a:blip r:embed="rId42"/>
+                    <a:blip r:embed="rId30"/>
                     <a:srcRect/>
                     <a:stretch>
                       <a:fillRect/>
@@ -6993,7 +5319,7 @@
                     </pic:cNvPicPr>
                   </pic:nvPicPr>
                   <pic:blipFill>
-                    <a:blip r:embed="rId43"/>
+                    <a:blip r:embed="rId31"/>
                     <a:srcRect/>
                     <a:stretch>
                       <a:fillRect/>
@@ -8887,6 +7213,7 @@
   <w:style w:type="paragraph" w:default="1" w:styleId="Normal">
     <w:name w:val="Normal"/>
     <w:qFormat/>
+    <w:rsid w:val="00E902FE"/>
   </w:style>
   <w:style w:type="character" w:default="1" w:styleId="Fuentedeprrafopredeter">
     <w:name w:val="Default Paragraph Font"/>

</xml_diff>